<commit_message>
stage 3 - staff booking - frontend modal to change status
</commit_message>
<xml_diff>
--- a/client/docs/doc-and-reports-pt-br/source/second-stage-report.docx
+++ b/client/docs/doc-and-reports-pt-br/source/second-stage-report.docx
@@ -335,7 +335,27 @@
           <w:szCs w:val="40"/>
           <w:lang w:eastAsia="pt-BR"/>
         </w:rPr>
-        <w:t>*Dias sem desenvolvimento: 23/12, 2</w:t>
+        <w:t xml:space="preserve">*Dias sem desenvolvimento: </w:t>
+      </w:r>
+    </w:p>
+    <w:p>
+      <w:pPr>
+        <w:spacing w:after="0" w:line="240" w:lineRule="auto"/>
+        <w:rPr>
+          <w:rFonts w:ascii="Calibri" w:eastAsia="Times New Roman" w:hAnsi="Calibri" w:cs="Times New Roman"/>
+          <w:sz w:val="40"/>
+          <w:szCs w:val="40"/>
+          <w:lang w:eastAsia="pt-BR"/>
+        </w:rPr>
+      </w:pPr>
+      <w:r>
+        <w:rPr>
+          <w:rFonts w:ascii="Calibri" w:eastAsia="Times New Roman" w:hAnsi="Calibri" w:cs="Times New Roman"/>
+          <w:sz w:val="40"/>
+          <w:szCs w:val="40"/>
+          <w:lang w:eastAsia="pt-BR"/>
+        </w:rPr>
+        <w:t>23/12, 2</w:t>
       </w:r>
       <w:r>
         <w:rPr>
@@ -353,19 +373,10 @@
           <w:szCs w:val="40"/>
           <w:lang w:eastAsia="pt-BR"/>
         </w:rPr>
-        <w:t xml:space="preserve">-31/12, </w:t>
-      </w:r>
-      <w:proofErr w:type="gramStart"/>
-      <w:r>
-        <w:rPr>
-          <w:rFonts w:ascii="Calibri" w:eastAsia="Times New Roman" w:hAnsi="Calibri" w:cs="Times New Roman"/>
-          <w:sz w:val="40"/>
-          <w:szCs w:val="40"/>
-          <w:lang w:eastAsia="pt-BR"/>
-        </w:rPr>
-        <w:t>02/01/20</w:t>
-      </w:r>
-      <w:proofErr w:type="gramEnd"/>
+        <w:t>-31/12, 02/01/20</w:t>
+      </w:r>
+      <w:bookmarkStart w:id="0" w:name="_GoBack"/>
+      <w:bookmarkEnd w:id="0"/>
     </w:p>
     <w:p>
       <w:pPr>
@@ -545,55 +556,6 @@
     <w:p>
       <w:pPr>
         <w:spacing w:after="0" w:line="240" w:lineRule="auto"/>
-        <w:jc w:val="center"/>
-        <w:rPr>
-          <w:rFonts w:ascii="Calibri" w:eastAsia="Times New Roman" w:hAnsi="Calibri" w:cs="Times New Roman"/>
-          <w:sz w:val="40"/>
-          <w:szCs w:val="40"/>
-          <w:lang w:eastAsia="pt-BR"/>
-        </w:rPr>
-      </w:pPr>
-    </w:p>
-    <w:p>
-      <w:pPr>
-        <w:spacing w:after="0" w:line="240" w:lineRule="auto"/>
-        <w:jc w:val="center"/>
-        <w:rPr>
-          <w:rFonts w:ascii="Calibri" w:eastAsia="Times New Roman" w:hAnsi="Calibri" w:cs="Times New Roman"/>
-          <w:sz w:val="40"/>
-          <w:szCs w:val="40"/>
-          <w:lang w:eastAsia="pt-BR"/>
-        </w:rPr>
-      </w:pPr>
-    </w:p>
-    <w:p>
-      <w:pPr>
-        <w:spacing w:after="0" w:line="240" w:lineRule="auto"/>
-        <w:jc w:val="center"/>
-        <w:rPr>
-          <w:rFonts w:ascii="Calibri" w:eastAsia="Times New Roman" w:hAnsi="Calibri" w:cs="Times New Roman"/>
-          <w:sz w:val="40"/>
-          <w:szCs w:val="40"/>
-          <w:lang w:eastAsia="pt-BR"/>
-        </w:rPr>
-      </w:pPr>
-    </w:p>
-    <w:p>
-      <w:pPr>
-        <w:spacing w:after="0" w:line="240" w:lineRule="auto"/>
-        <w:jc w:val="center"/>
-        <w:rPr>
-          <w:rFonts w:ascii="Calibri" w:eastAsia="Times New Roman" w:hAnsi="Calibri" w:cs="Times New Roman"/>
-          <w:sz w:val="40"/>
-          <w:szCs w:val="40"/>
-          <w:lang w:eastAsia="pt-BR"/>
-        </w:rPr>
-      </w:pPr>
-    </w:p>
-    <w:p>
-      <w:pPr>
-        <w:spacing w:after="0" w:line="240" w:lineRule="auto"/>
-        <w:jc w:val="center"/>
         <w:rPr>
           <w:rFonts w:ascii="Calibri" w:eastAsia="Times New Roman" w:hAnsi="Calibri" w:cs="Times New Roman"/>
           <w:sz w:val="40"/>
@@ -698,6 +660,7 @@
           <w:numId w:val="23"/>
         </w:numPr>
         <w:spacing w:after="0" w:line="240" w:lineRule="auto"/>
+        <w:jc w:val="both"/>
         <w:rPr>
           <w:rFonts w:ascii="Calibri" w:eastAsia="Times New Roman" w:hAnsi="Calibri" w:cs="Times New Roman"/>
           <w:sz w:val="40"/>
@@ -817,6 +780,7 @@
           <w:numId w:val="23"/>
         </w:numPr>
         <w:spacing w:after="0" w:line="240" w:lineRule="auto"/>
+        <w:jc w:val="both"/>
         <w:rPr>
           <w:rFonts w:ascii="Calibri" w:eastAsia="Times New Roman" w:hAnsi="Calibri" w:cs="Times New Roman"/>
           <w:sz w:val="40"/>
@@ -862,6 +826,7 @@
           <w:numId w:val="23"/>
         </w:numPr>
         <w:spacing w:after="0" w:line="240" w:lineRule="auto"/>
+        <w:jc w:val="both"/>
         <w:rPr>
           <w:rFonts w:ascii="Calibri" w:eastAsia="Times New Roman" w:hAnsi="Calibri" w:cs="Times New Roman"/>
           <w:sz w:val="40"/>
@@ -887,6 +852,7 @@
           <w:numId w:val="23"/>
         </w:numPr>
         <w:spacing w:after="0" w:line="240" w:lineRule="auto"/>
+        <w:jc w:val="both"/>
         <w:rPr>
           <w:rFonts w:ascii="Calibri" w:eastAsia="Times New Roman" w:hAnsi="Calibri" w:cs="Times New Roman"/>
           <w:sz w:val="40"/>
@@ -952,6 +918,7 @@
           <w:numId w:val="23"/>
         </w:numPr>
         <w:spacing w:after="0" w:line="240" w:lineRule="auto"/>
+        <w:jc w:val="both"/>
         <w:rPr>
           <w:rFonts w:ascii="Calibri" w:eastAsia="Times New Roman" w:hAnsi="Calibri" w:cs="Times New Roman"/>
           <w:sz w:val="40"/>
@@ -977,6 +944,7 @@
           <w:numId w:val="23"/>
         </w:numPr>
         <w:spacing w:after="0" w:line="240" w:lineRule="auto"/>
+        <w:jc w:val="both"/>
         <w:rPr>
           <w:rFonts w:ascii="Calibri" w:eastAsia="Times New Roman" w:hAnsi="Calibri" w:cs="Times New Roman"/>
           <w:sz w:val="40"/>
@@ -1242,7 +1210,144 @@
           <w:szCs w:val="40"/>
           <w:lang w:eastAsia="pt-BR"/>
         </w:rPr>
-        <w:t>, INTERFACES E DESIGN</w:t>
+        <w:t xml:space="preserve">, INTERFACES E </w:t>
+      </w:r>
+      <w:proofErr w:type="gramStart"/>
+      <w:r>
+        <w:rPr>
+          <w:rFonts w:ascii="Calibri" w:eastAsia="Times New Roman" w:hAnsi="Calibri" w:cs="Times New Roman"/>
+          <w:sz w:val="40"/>
+          <w:szCs w:val="40"/>
+          <w:lang w:eastAsia="pt-BR"/>
+        </w:rPr>
+        <w:t>DESIGN</w:t>
+      </w:r>
+      <w:proofErr w:type="gramEnd"/>
+    </w:p>
+    <w:p>
+      <w:pPr>
+        <w:pStyle w:val="PargrafodaLista"/>
+        <w:spacing w:after="0" w:line="240" w:lineRule="auto"/>
+        <w:ind w:left="750"/>
+        <w:rPr>
+          <w:rFonts w:ascii="Calibri" w:eastAsia="Times New Roman" w:hAnsi="Calibri" w:cs="Times New Roman"/>
+          <w:sz w:val="40"/>
+          <w:szCs w:val="40"/>
+          <w:lang w:eastAsia="pt-BR"/>
+        </w:rPr>
+      </w:pPr>
+    </w:p>
+    <w:p>
+      <w:pPr>
+        <w:pStyle w:val="PargrafodaLista"/>
+        <w:spacing w:after="0" w:line="240" w:lineRule="auto"/>
+        <w:ind w:left="750"/>
+        <w:rPr>
+          <w:rFonts w:ascii="Calibri" w:eastAsia="Times New Roman" w:hAnsi="Calibri" w:cs="Times New Roman"/>
+          <w:sz w:val="40"/>
+          <w:szCs w:val="40"/>
+          <w:lang w:eastAsia="pt-BR"/>
+        </w:rPr>
+      </w:pPr>
+    </w:p>
+    <w:p>
+      <w:pPr>
+        <w:pStyle w:val="PargrafodaLista"/>
+        <w:spacing w:after="0" w:line="240" w:lineRule="auto"/>
+        <w:ind w:left="750"/>
+        <w:rPr>
+          <w:rFonts w:ascii="Calibri" w:eastAsia="Times New Roman" w:hAnsi="Calibri" w:cs="Times New Roman"/>
+          <w:sz w:val="40"/>
+          <w:szCs w:val="40"/>
+          <w:lang w:eastAsia="pt-BR"/>
+        </w:rPr>
+      </w:pPr>
+    </w:p>
+    <w:p>
+      <w:pPr>
+        <w:pStyle w:val="PargrafodaLista"/>
+        <w:spacing w:after="0" w:line="240" w:lineRule="auto"/>
+        <w:ind w:left="750"/>
+        <w:rPr>
+          <w:rFonts w:ascii="Calibri" w:eastAsia="Times New Roman" w:hAnsi="Calibri" w:cs="Times New Roman"/>
+          <w:sz w:val="40"/>
+          <w:szCs w:val="40"/>
+          <w:lang w:eastAsia="pt-BR"/>
+        </w:rPr>
+      </w:pPr>
+    </w:p>
+    <w:p>
+      <w:pPr>
+        <w:pStyle w:val="PargrafodaLista"/>
+        <w:spacing w:after="0" w:line="240" w:lineRule="auto"/>
+        <w:ind w:left="750"/>
+        <w:jc w:val="both"/>
+        <w:rPr>
+          <w:rFonts w:ascii="Calibri" w:eastAsia="Times New Roman" w:hAnsi="Calibri" w:cs="Times New Roman"/>
+          <w:sz w:val="40"/>
+          <w:szCs w:val="40"/>
+          <w:lang w:eastAsia="pt-BR"/>
+        </w:rPr>
+      </w:pPr>
+    </w:p>
+    <w:p>
+      <w:pPr>
+        <w:spacing w:after="0" w:line="240" w:lineRule="auto"/>
+        <w:ind w:left="540"/>
+        <w:jc w:val="both"/>
+        <w:rPr>
+          <w:rFonts w:ascii="Calibri" w:eastAsia="Times New Roman" w:hAnsi="Calibri" w:cs="Times New Roman"/>
+          <w:sz w:val="40"/>
+          <w:szCs w:val="40"/>
+          <w:lang w:eastAsia="pt-BR"/>
+        </w:rPr>
+      </w:pPr>
+      <w:r>
+        <w:rPr>
+          <w:rFonts w:ascii="Calibri" w:eastAsia="Times New Roman" w:hAnsi="Calibri" w:cs="Times New Roman"/>
+          <w:sz w:val="40"/>
+          <w:szCs w:val="40"/>
+          <w:lang w:eastAsia="pt-BR"/>
+        </w:rPr>
+        <w:t xml:space="preserve">Nesta etapa, as principais funcionalidades </w:t>
+      </w:r>
+      <w:proofErr w:type="gramStart"/>
+      <w:r>
+        <w:rPr>
+          <w:rFonts w:ascii="Calibri" w:eastAsia="Times New Roman" w:hAnsi="Calibri" w:cs="Times New Roman"/>
+          <w:sz w:val="40"/>
+          <w:szCs w:val="40"/>
+          <w:lang w:eastAsia="pt-BR"/>
+        </w:rPr>
+        <w:t>implemen</w:t>
+      </w:r>
+      <w:r>
+        <w:rPr>
+          <w:rFonts w:ascii="Calibri" w:eastAsia="Times New Roman" w:hAnsi="Calibri" w:cs="Times New Roman"/>
+          <w:sz w:val="40"/>
+          <w:szCs w:val="40"/>
+          <w:lang w:eastAsia="pt-BR"/>
+        </w:rPr>
+        <w:t>tadas</w:t>
+      </w:r>
+      <w:proofErr w:type="gramEnd"/>
+      <w:r>
+        <w:rPr>
+          <w:rFonts w:ascii="Calibri" w:eastAsia="Times New Roman" w:hAnsi="Calibri" w:cs="Times New Roman"/>
+          <w:sz w:val="40"/>
+          <w:szCs w:val="40"/>
+          <w:lang w:eastAsia="pt-BR"/>
+        </w:rPr>
+        <w:t xml:space="preserve"> ao projeto foram as seguintes</w:t>
+      </w:r>
+      <w:r>
+        <w:rPr>
+          <w:rFonts w:ascii="Calibri" w:eastAsia="Times New Roman" w:hAnsi="Calibri" w:cs="Times New Roman"/>
+          <w:sz w:val="40"/>
+          <w:szCs w:val="40"/>
+          <w:lang w:eastAsia="pt-BR"/>
+        </w:rPr>
+        <w:t xml:space="preserve"> em ordem do mais recente para o início da etapa</w:t>
       </w:r>
       <w:r>
         <w:rPr>
@@ -1253,19 +1358,6 @@
         </w:rPr>
         <w:t>:</w:t>
       </w:r>
-    </w:p>
-    <w:p>
-      <w:pPr>
-        <w:pStyle w:val="PargrafodaLista"/>
-        <w:spacing w:after="0" w:line="240" w:lineRule="auto"/>
-        <w:ind w:left="750"/>
-        <w:rPr>
-          <w:rFonts w:ascii="Calibri" w:eastAsia="Times New Roman" w:hAnsi="Calibri" w:cs="Times New Roman"/>
-          <w:sz w:val="40"/>
-          <w:szCs w:val="40"/>
-          <w:lang w:eastAsia="pt-BR"/>
-        </w:rPr>
-      </w:pPr>
     </w:p>
     <w:p>
       <w:pPr>
@@ -1279,62 +1371,123 @@
           <w:lang w:eastAsia="pt-BR"/>
         </w:rPr>
       </w:pPr>
-      <w:r>
-        <w:rPr>
-          <w:rFonts w:ascii="Calibri" w:eastAsia="Times New Roman" w:hAnsi="Calibri" w:cs="Times New Roman"/>
-          <w:sz w:val="40"/>
-          <w:szCs w:val="40"/>
-          <w:lang w:eastAsia="pt-BR"/>
-        </w:rPr>
-        <w:t xml:space="preserve">Nesta etapa, as principais funcionalidades </w:t>
-      </w:r>
-      <w:proofErr w:type="gramStart"/>
-      <w:r>
-        <w:rPr>
-          <w:rFonts w:ascii="Calibri" w:eastAsia="Times New Roman" w:hAnsi="Calibri" w:cs="Times New Roman"/>
-          <w:sz w:val="40"/>
-          <w:szCs w:val="40"/>
-          <w:lang w:eastAsia="pt-BR"/>
-        </w:rPr>
-        <w:t>implemen</w:t>
-      </w:r>
-      <w:r>
-        <w:rPr>
-          <w:rFonts w:ascii="Calibri" w:eastAsia="Times New Roman" w:hAnsi="Calibri" w:cs="Times New Roman"/>
-          <w:sz w:val="40"/>
-          <w:szCs w:val="40"/>
-          <w:lang w:eastAsia="pt-BR"/>
-        </w:rPr>
-        <w:t>tadas</w:t>
-      </w:r>
-      <w:proofErr w:type="gramEnd"/>
-      <w:r>
-        <w:rPr>
-          <w:rFonts w:ascii="Calibri" w:eastAsia="Times New Roman" w:hAnsi="Calibri" w:cs="Times New Roman"/>
-          <w:sz w:val="40"/>
-          <w:szCs w:val="40"/>
-          <w:lang w:eastAsia="pt-BR"/>
-        </w:rPr>
-        <w:t xml:space="preserve"> ao projeto foram as seguintes</w:t>
-      </w:r>
-      <w:r>
-        <w:rPr>
-          <w:rFonts w:ascii="Calibri" w:eastAsia="Times New Roman" w:hAnsi="Calibri" w:cs="Times New Roman"/>
-          <w:sz w:val="40"/>
-          <w:szCs w:val="40"/>
-          <w:lang w:eastAsia="pt-BR"/>
-        </w:rPr>
-        <w:t xml:space="preserve"> em ordem do mais recente para o início da etapa</w:t>
-      </w:r>
-      <w:r>
-        <w:rPr>
-          <w:rFonts w:ascii="Calibri" w:eastAsia="Times New Roman" w:hAnsi="Calibri" w:cs="Times New Roman"/>
-          <w:sz w:val="40"/>
-          <w:szCs w:val="40"/>
-          <w:lang w:eastAsia="pt-BR"/>
-        </w:rPr>
-        <w:t>:</w:t>
-      </w:r>
+    </w:p>
+    <w:p>
+      <w:pPr>
+        <w:spacing w:after="0" w:line="240" w:lineRule="auto"/>
+        <w:ind w:left="540"/>
+        <w:jc w:val="center"/>
+        <w:rPr>
+          <w:rFonts w:ascii="Calibri" w:eastAsia="Times New Roman" w:hAnsi="Calibri" w:cs="Times New Roman"/>
+          <w:sz w:val="40"/>
+          <w:szCs w:val="40"/>
+          <w:lang w:eastAsia="pt-BR"/>
+        </w:rPr>
+      </w:pPr>
+    </w:p>
+    <w:p>
+      <w:pPr>
+        <w:spacing w:after="0" w:line="240" w:lineRule="auto"/>
+        <w:ind w:left="540"/>
+        <w:jc w:val="center"/>
+        <w:rPr>
+          <w:rFonts w:ascii="Calibri" w:eastAsia="Times New Roman" w:hAnsi="Calibri" w:cs="Times New Roman"/>
+          <w:sz w:val="40"/>
+          <w:szCs w:val="40"/>
+          <w:lang w:eastAsia="pt-BR"/>
+        </w:rPr>
+      </w:pPr>
+    </w:p>
+    <w:p>
+      <w:pPr>
+        <w:spacing w:after="0" w:line="240" w:lineRule="auto"/>
+        <w:ind w:left="540"/>
+        <w:jc w:val="center"/>
+        <w:rPr>
+          <w:rFonts w:ascii="Calibri" w:eastAsia="Times New Roman" w:hAnsi="Calibri" w:cs="Times New Roman"/>
+          <w:sz w:val="40"/>
+          <w:szCs w:val="40"/>
+          <w:lang w:eastAsia="pt-BR"/>
+        </w:rPr>
+      </w:pPr>
+    </w:p>
+    <w:p>
+      <w:pPr>
+        <w:spacing w:after="0" w:line="240" w:lineRule="auto"/>
+        <w:ind w:left="540"/>
+        <w:jc w:val="center"/>
+        <w:rPr>
+          <w:rFonts w:ascii="Calibri" w:eastAsia="Times New Roman" w:hAnsi="Calibri" w:cs="Times New Roman"/>
+          <w:sz w:val="40"/>
+          <w:szCs w:val="40"/>
+          <w:lang w:eastAsia="pt-BR"/>
+        </w:rPr>
+      </w:pPr>
+    </w:p>
+    <w:p>
+      <w:pPr>
+        <w:spacing w:after="0" w:line="240" w:lineRule="auto"/>
+        <w:ind w:left="540"/>
+        <w:jc w:val="center"/>
+        <w:rPr>
+          <w:rFonts w:ascii="Calibri" w:eastAsia="Times New Roman" w:hAnsi="Calibri" w:cs="Times New Roman"/>
+          <w:sz w:val="40"/>
+          <w:szCs w:val="40"/>
+          <w:lang w:eastAsia="pt-BR"/>
+        </w:rPr>
+      </w:pPr>
+    </w:p>
+    <w:p>
+      <w:pPr>
+        <w:spacing w:after="0" w:line="240" w:lineRule="auto"/>
+        <w:ind w:left="540"/>
+        <w:jc w:val="center"/>
+        <w:rPr>
+          <w:rFonts w:ascii="Calibri" w:eastAsia="Times New Roman" w:hAnsi="Calibri" w:cs="Times New Roman"/>
+          <w:sz w:val="40"/>
+          <w:szCs w:val="40"/>
+          <w:lang w:eastAsia="pt-BR"/>
+        </w:rPr>
+      </w:pPr>
+    </w:p>
+    <w:p>
+      <w:pPr>
+        <w:spacing w:after="0" w:line="240" w:lineRule="auto"/>
+        <w:ind w:left="540"/>
+        <w:jc w:val="center"/>
+        <w:rPr>
+          <w:rFonts w:ascii="Calibri" w:eastAsia="Times New Roman" w:hAnsi="Calibri" w:cs="Times New Roman"/>
+          <w:sz w:val="40"/>
+          <w:szCs w:val="40"/>
+          <w:lang w:eastAsia="pt-BR"/>
+        </w:rPr>
+      </w:pPr>
+    </w:p>
+    <w:p>
+      <w:pPr>
+        <w:spacing w:after="0" w:line="240" w:lineRule="auto"/>
+        <w:ind w:left="540"/>
+        <w:jc w:val="center"/>
+        <w:rPr>
+          <w:rFonts w:ascii="Calibri" w:eastAsia="Times New Roman" w:hAnsi="Calibri" w:cs="Times New Roman"/>
+          <w:sz w:val="40"/>
+          <w:szCs w:val="40"/>
+          <w:lang w:eastAsia="pt-BR"/>
+        </w:rPr>
+      </w:pPr>
+    </w:p>
+    <w:p>
+      <w:pPr>
+        <w:spacing w:after="0" w:line="240" w:lineRule="auto"/>
+        <w:ind w:left="540"/>
+        <w:jc w:val="center"/>
+        <w:rPr>
+          <w:rFonts w:ascii="Calibri" w:eastAsia="Times New Roman" w:hAnsi="Calibri" w:cs="Times New Roman"/>
+          <w:sz w:val="40"/>
+          <w:szCs w:val="40"/>
+          <w:lang w:eastAsia="pt-BR"/>
+        </w:rPr>
+      </w:pPr>
     </w:p>
     <w:p>
       <w:pPr>
@@ -1371,6 +1524,7 @@
           <w:szCs w:val="40"/>
           <w:lang w:eastAsia="pt-BR"/>
         </w:rPr>
+        <w:lastRenderedPageBreak/>
         <w:t>==Quadro Administrativo Colaborador –</w:t>
       </w:r>
       <w:proofErr w:type="gramStart"/>
@@ -1448,20 +1602,69 @@
     <w:p>
       <w:pPr>
         <w:spacing w:after="0" w:line="240" w:lineRule="auto"/>
-        <w:ind w:left="540"/>
-        <w:jc w:val="center"/>
-        <w:rPr>
-          <w:rFonts w:ascii="Calibri" w:eastAsia="Times New Roman" w:hAnsi="Calibri" w:cs="Times New Roman"/>
-          <w:sz w:val="40"/>
-          <w:szCs w:val="40"/>
-          <w:lang w:eastAsia="pt-BR"/>
-        </w:rPr>
-      </w:pPr>
+        <w:rPr>
+          <w:rFonts w:ascii="Calibri" w:eastAsia="Times New Roman" w:hAnsi="Calibri" w:cs="Times New Roman"/>
+          <w:sz w:val="40"/>
+          <w:szCs w:val="40"/>
+          <w:lang w:eastAsia="pt-BR"/>
+        </w:rPr>
+      </w:pPr>
+      <w:r>
+        <w:rPr>
+          <w:rFonts w:ascii="Calibri" w:eastAsia="Times New Roman" w:hAnsi="Calibri" w:cs="Times New Roman"/>
+          <w:noProof/>
+          <w:sz w:val="40"/>
+          <w:szCs w:val="40"/>
+          <w:lang w:eastAsia="pt-BR"/>
+        </w:rPr>
+        <w:drawing>
+          <wp:inline distT="0" distB="0" distL="0" distR="0">
+            <wp:extent cx="4610337" cy="4464279"/>
+            <wp:effectExtent l="0" t="0" r="0" b="0"/>
+            <wp:docPr id="1" name="Imagem 1"/>
+            <wp:cNvGraphicFramePr>
+              <a:graphicFrameLocks xmlns:a="http://schemas.openxmlformats.org/drawingml/2006/main" noChangeAspect="1"/>
+            </wp:cNvGraphicFramePr>
+            <a:graphic xmlns:a="http://schemas.openxmlformats.org/drawingml/2006/main">
+              <a:graphicData uri="http://schemas.openxmlformats.org/drawingml/2006/picture">
+                <pic:pic xmlns:pic="http://schemas.openxmlformats.org/drawingml/2006/picture">
+                  <pic:nvPicPr>
+                    <pic:cNvPr id="0" name="booking-1.png"/>
+                    <pic:cNvPicPr/>
+                  </pic:nvPicPr>
+                  <pic:blipFill>
+                    <a:blip r:embed="rId6">
+                      <a:extLst>
+                        <a:ext uri="{28A0092B-C50C-407E-A947-70E740481C1C}">
+                          <a14:useLocalDpi xmlns:a14="http://schemas.microsoft.com/office/drawing/2010/main" val="0"/>
+                        </a:ext>
+                      </a:extLst>
+                    </a:blip>
+                    <a:stretch>
+                      <a:fillRect/>
+                    </a:stretch>
+                  </pic:blipFill>
+                  <pic:spPr>
+                    <a:xfrm>
+                      <a:off x="0" y="0"/>
+                      <a:ext cx="4610337" cy="4464279"/>
+                    </a:xfrm>
+                    <a:prstGeom prst="rect">
+                      <a:avLst/>
+                    </a:prstGeom>
+                  </pic:spPr>
+                </pic:pic>
+              </a:graphicData>
+            </a:graphic>
+          </wp:inline>
+        </w:drawing>
+      </w:r>
     </w:p>
     <w:p>
       <w:pPr>
         <w:spacing w:after="0" w:line="240" w:lineRule="auto"/>
         <w:ind w:left="-567" w:firstLine="283"/>
+        <w:jc w:val="both"/>
         <w:rPr>
           <w:rFonts w:ascii="Calibri" w:eastAsia="Times New Roman" w:hAnsi="Calibri" w:cs="Times New Roman"/>
           <w:sz w:val="40"/>
@@ -1507,6 +1710,7 @@
           <w:numId w:val="33"/>
         </w:numPr>
         <w:spacing w:after="0" w:line="240" w:lineRule="auto"/>
+        <w:jc w:val="both"/>
         <w:rPr>
           <w:rFonts w:ascii="Calibri" w:eastAsia="Times New Roman" w:hAnsi="Calibri" w:cs="Times New Roman"/>
           <w:sz w:val="40"/>
@@ -1539,6 +1743,7 @@
         <w:pStyle w:val="PargrafodaLista"/>
         <w:spacing w:after="0" w:line="240" w:lineRule="auto"/>
         <w:ind w:left="76"/>
+        <w:jc w:val="both"/>
         <w:rPr>
           <w:rFonts w:ascii="Calibri" w:eastAsia="Times New Roman" w:hAnsi="Calibri" w:cs="Times New Roman"/>
           <w:sz w:val="40"/>
@@ -1571,8 +1776,86 @@
           <w:szCs w:val="40"/>
           <w:lang w:eastAsia="pt-BR"/>
         </w:rPr>
-        <w:t xml:space="preserve">após abrir o painel. </w:t>
-      </w:r>
+        <w:t>após abrir o painel. Serve apenas como referência e confirmação, pois todos os dados são armazenados via ID do colaborador</w:t>
+      </w:r>
+      <w:r>
+        <w:rPr>
+          <w:rFonts w:ascii="Calibri" w:eastAsia="Times New Roman" w:hAnsi="Calibri" w:cs="Times New Roman"/>
+          <w:sz w:val="40"/>
+          <w:szCs w:val="40"/>
+          <w:lang w:eastAsia="pt-BR"/>
+        </w:rPr>
+        <w:t>;</w:t>
+      </w:r>
+    </w:p>
+    <w:p>
+      <w:pPr>
+        <w:pStyle w:val="PargrafodaLista"/>
+        <w:spacing w:after="0" w:line="240" w:lineRule="auto"/>
+        <w:ind w:left="76"/>
+        <w:jc w:val="both"/>
+        <w:rPr>
+          <w:rFonts w:ascii="Calibri" w:eastAsia="Times New Roman" w:hAnsi="Calibri" w:cs="Times New Roman"/>
+          <w:sz w:val="40"/>
+          <w:szCs w:val="40"/>
+          <w:lang w:eastAsia="pt-BR"/>
+        </w:rPr>
+      </w:pPr>
+      <w:r>
+        <w:rPr>
+          <w:rFonts w:ascii="Calibri" w:eastAsia="Times New Roman" w:hAnsi="Calibri" w:cs="Times New Roman"/>
+          <w:sz w:val="40"/>
+          <w:szCs w:val="40"/>
+          <w:lang w:eastAsia="pt-BR"/>
+        </w:rPr>
+        <w:t xml:space="preserve">- </w:t>
+      </w:r>
+      <w:r>
+        <w:rPr>
+          <w:rFonts w:ascii="Calibri" w:eastAsia="Times New Roman" w:hAnsi="Calibri" w:cs="Times New Roman"/>
+          <w:sz w:val="40"/>
+          <w:szCs w:val="40"/>
+          <w:lang w:eastAsia="pt-BR"/>
+        </w:rPr>
+        <w:t>nome cliente agendado;</w:t>
+      </w:r>
+    </w:p>
+    <w:p>
+      <w:pPr>
+        <w:pStyle w:val="PargrafodaLista"/>
+        <w:spacing w:after="0" w:line="240" w:lineRule="auto"/>
+        <w:ind w:left="76"/>
+        <w:jc w:val="both"/>
+        <w:rPr>
+          <w:rFonts w:ascii="Calibri" w:eastAsia="Times New Roman" w:hAnsi="Calibri" w:cs="Times New Roman"/>
+          <w:sz w:val="40"/>
+          <w:szCs w:val="40"/>
+          <w:lang w:eastAsia="pt-BR"/>
+        </w:rPr>
+      </w:pPr>
+      <w:r>
+        <w:rPr>
+          <w:rFonts w:ascii="Calibri" w:eastAsia="Times New Roman" w:hAnsi="Calibri" w:cs="Times New Roman"/>
+          <w:sz w:val="40"/>
+          <w:szCs w:val="40"/>
+          <w:lang w:eastAsia="pt-BR"/>
+        </w:rPr>
+        <w:t xml:space="preserve">- tipo de serviço: um campo de seleção com todos os serviços aparece para os colaboradores. </w:t>
+      </w:r>
+    </w:p>
+    <w:p>
+      <w:pPr>
+        <w:pStyle w:val="PargrafodaLista"/>
+        <w:spacing w:after="0" w:line="240" w:lineRule="auto"/>
+        <w:ind w:left="76"/>
+        <w:jc w:val="both"/>
+        <w:rPr>
+          <w:rFonts w:ascii="Calibri" w:eastAsia="Times New Roman" w:hAnsi="Calibri" w:cs="Times New Roman"/>
+          <w:sz w:val="40"/>
+          <w:szCs w:val="40"/>
+          <w:lang w:eastAsia="pt-BR"/>
+        </w:rPr>
+      </w:pPr>
       <w:r>
         <w:rPr>
           <w:rFonts w:ascii="Calibri" w:eastAsia="Times New Roman" w:hAnsi="Calibri" w:cs="Times New Roman"/>
@@ -1581,16 +1864,25 @@
           <w:lang w:eastAsia="pt-BR"/>
         </w:rPr>
         <w:lastRenderedPageBreak/>
-        <w:t>Serve apenas como referência e confirmação, pois todos os dados são armazenados via ID do colaborador</w:t>
-      </w:r>
-      <w:r>
-        <w:rPr>
-          <w:rFonts w:ascii="Calibri" w:eastAsia="Times New Roman" w:hAnsi="Calibri" w:cs="Times New Roman"/>
-          <w:sz w:val="40"/>
-          <w:szCs w:val="40"/>
-          <w:lang w:eastAsia="pt-BR"/>
-        </w:rPr>
-        <w:t>;</w:t>
+        <w:t xml:space="preserve">- </w:t>
+      </w:r>
+      <w:r>
+        <w:rPr>
+          <w:rFonts w:ascii="Calibri" w:eastAsia="Times New Roman" w:hAnsi="Calibri" w:cs="Times New Roman"/>
+          <w:sz w:val="40"/>
+          <w:szCs w:val="40"/>
+          <w:lang w:eastAsia="pt-BR"/>
+        </w:rPr>
+        <w:t xml:space="preserve">Seleção do DIA E HORÁRIO agendamento </w:t>
+      </w:r>
+      <w:r>
+        <w:rPr>
+          <w:rFonts w:ascii="Calibri" w:eastAsia="Times New Roman" w:hAnsi="Calibri" w:cs="Times New Roman"/>
+          <w:sz w:val="40"/>
+          <w:szCs w:val="40"/>
+          <w:lang w:eastAsia="pt-BR"/>
+        </w:rPr>
+        <w:t>com calendário-hora interativo;</w:t>
       </w:r>
     </w:p>
     <w:p>
@@ -1598,123 +1890,94 @@
         <w:pStyle w:val="PargrafodaLista"/>
         <w:spacing w:after="0" w:line="240" w:lineRule="auto"/>
         <w:ind w:left="76"/>
-        <w:rPr>
-          <w:rFonts w:ascii="Calibri" w:eastAsia="Times New Roman" w:hAnsi="Calibri" w:cs="Times New Roman"/>
-          <w:sz w:val="40"/>
-          <w:szCs w:val="40"/>
-          <w:lang w:eastAsia="pt-BR"/>
-        </w:rPr>
-      </w:pPr>
-      <w:r>
-        <w:rPr>
-          <w:rFonts w:ascii="Calibri" w:eastAsia="Times New Roman" w:hAnsi="Calibri" w:cs="Times New Roman"/>
-          <w:sz w:val="40"/>
-          <w:szCs w:val="40"/>
-          <w:lang w:eastAsia="pt-BR"/>
-        </w:rPr>
-        <w:t xml:space="preserve">- </w:t>
-      </w:r>
-      <w:r>
-        <w:rPr>
-          <w:rFonts w:ascii="Calibri" w:eastAsia="Times New Roman" w:hAnsi="Calibri" w:cs="Times New Roman"/>
-          <w:sz w:val="40"/>
-          <w:szCs w:val="40"/>
-          <w:lang w:eastAsia="pt-BR"/>
-        </w:rPr>
-        <w:t>nome cliente agendado;</w:t>
+        <w:jc w:val="both"/>
+        <w:rPr>
+          <w:rFonts w:ascii="Calibri" w:eastAsia="Times New Roman" w:hAnsi="Calibri" w:cs="Times New Roman"/>
+          <w:sz w:val="40"/>
+          <w:szCs w:val="40"/>
+          <w:lang w:eastAsia="pt-BR"/>
+        </w:rPr>
+      </w:pPr>
+      <w:r>
+        <w:rPr>
+          <w:rFonts w:ascii="Calibri" w:eastAsia="Times New Roman" w:hAnsi="Calibri" w:cs="Times New Roman"/>
+          <w:sz w:val="40"/>
+          <w:szCs w:val="40"/>
+          <w:lang w:eastAsia="pt-BR"/>
+        </w:rPr>
+        <w:t>- O</w:t>
+      </w:r>
+      <w:r>
+        <w:rPr>
+          <w:rFonts w:ascii="Calibri" w:eastAsia="Times New Roman" w:hAnsi="Calibri" w:cs="Times New Roman"/>
+          <w:sz w:val="40"/>
+          <w:szCs w:val="40"/>
+          <w:lang w:eastAsia="pt-BR"/>
+        </w:rPr>
+        <w:t>bservações</w:t>
       </w:r>
     </w:p>
     <w:p>
       <w:pPr>
         <w:pStyle w:val="PargrafodaLista"/>
         <w:spacing w:after="0" w:line="240" w:lineRule="auto"/>
-        <w:ind w:left="76"/>
-        <w:rPr>
-          <w:rFonts w:ascii="Calibri" w:eastAsia="Times New Roman" w:hAnsi="Calibri" w:cs="Times New Roman"/>
-          <w:sz w:val="40"/>
-          <w:szCs w:val="40"/>
-          <w:lang w:eastAsia="pt-BR"/>
-        </w:rPr>
-      </w:pPr>
-      <w:r>
-        <w:rPr>
-          <w:rFonts w:ascii="Calibri" w:eastAsia="Times New Roman" w:hAnsi="Calibri" w:cs="Times New Roman"/>
-          <w:sz w:val="40"/>
-          <w:szCs w:val="40"/>
-          <w:lang w:eastAsia="pt-BR"/>
-        </w:rPr>
-        <w:t xml:space="preserve">- tipo de serviço: um campo de seleção com todos os serviços aparece para os colaboradores. </w:t>
-      </w:r>
-    </w:p>
-    <w:p>
-      <w:pPr>
-        <w:pStyle w:val="PargrafodaLista"/>
-        <w:spacing w:after="0" w:line="240" w:lineRule="auto"/>
-        <w:ind w:left="76"/>
-        <w:rPr>
-          <w:rFonts w:ascii="Calibri" w:eastAsia="Times New Roman" w:hAnsi="Calibri" w:cs="Times New Roman"/>
-          <w:sz w:val="40"/>
-          <w:szCs w:val="40"/>
-          <w:lang w:eastAsia="pt-BR"/>
-        </w:rPr>
-      </w:pPr>
-      <w:r>
-        <w:rPr>
-          <w:rFonts w:ascii="Calibri" w:eastAsia="Times New Roman" w:hAnsi="Calibri" w:cs="Times New Roman"/>
-          <w:sz w:val="40"/>
-          <w:szCs w:val="40"/>
-          <w:lang w:eastAsia="pt-BR"/>
-        </w:rPr>
-        <w:t xml:space="preserve">- </w:t>
-      </w:r>
-      <w:r>
-        <w:rPr>
-          <w:rFonts w:ascii="Calibri" w:eastAsia="Times New Roman" w:hAnsi="Calibri" w:cs="Times New Roman"/>
-          <w:sz w:val="40"/>
-          <w:szCs w:val="40"/>
-          <w:lang w:eastAsia="pt-BR"/>
-        </w:rPr>
-        <w:t xml:space="preserve">Seleção do DIA E HORÁRIO agendamento </w:t>
-      </w:r>
-      <w:r>
-        <w:rPr>
-          <w:rFonts w:ascii="Calibri" w:eastAsia="Times New Roman" w:hAnsi="Calibri" w:cs="Times New Roman"/>
-          <w:sz w:val="40"/>
-          <w:szCs w:val="40"/>
-          <w:lang w:eastAsia="pt-BR"/>
-        </w:rPr>
-        <w:t>com calendário-hora interativo;</w:t>
-      </w:r>
-    </w:p>
-    <w:p>
-      <w:pPr>
-        <w:pStyle w:val="PargrafodaLista"/>
-        <w:spacing w:after="0" w:line="240" w:lineRule="auto"/>
-        <w:ind w:left="76"/>
-        <w:rPr>
-          <w:rFonts w:ascii="Calibri" w:eastAsia="Times New Roman" w:hAnsi="Calibri" w:cs="Times New Roman"/>
-          <w:sz w:val="40"/>
-          <w:szCs w:val="40"/>
-          <w:lang w:eastAsia="pt-BR"/>
-        </w:rPr>
-      </w:pPr>
-      <w:r>
-        <w:rPr>
-          <w:rFonts w:ascii="Calibri" w:eastAsia="Times New Roman" w:hAnsi="Calibri" w:cs="Times New Roman"/>
-          <w:sz w:val="40"/>
-          <w:szCs w:val="40"/>
-          <w:lang w:eastAsia="pt-BR"/>
-        </w:rPr>
-        <w:t>- O</w:t>
-      </w:r>
-      <w:r>
-        <w:rPr>
-          <w:rFonts w:ascii="Calibri" w:eastAsia="Times New Roman" w:hAnsi="Calibri" w:cs="Times New Roman"/>
-          <w:sz w:val="40"/>
-          <w:szCs w:val="40"/>
-          <w:lang w:eastAsia="pt-BR"/>
-        </w:rPr>
-        <w:t>bservações</w:t>
+        <w:ind w:left="2410" w:hanging="709"/>
+        <w:rPr>
+          <w:rFonts w:ascii="Calibri" w:eastAsia="Times New Roman" w:hAnsi="Calibri" w:cs="Times New Roman"/>
+          <w:sz w:val="40"/>
+          <w:szCs w:val="40"/>
+          <w:lang w:eastAsia="pt-BR"/>
+        </w:rPr>
+      </w:pPr>
+      <w:r>
+        <w:rPr>
+          <w:rFonts w:ascii="Calibri" w:eastAsia="Times New Roman" w:hAnsi="Calibri" w:cs="Times New Roman"/>
+          <w:noProof/>
+          <w:sz w:val="40"/>
+          <w:szCs w:val="40"/>
+          <w:lang w:eastAsia="pt-BR"/>
+        </w:rPr>
+        <w:drawing>
+          <wp:inline distT="0" distB="0" distL="0" distR="0">
+            <wp:extent cx="3695890" cy="3016405"/>
+            <wp:effectExtent l="0" t="0" r="0" b="0"/>
+            <wp:docPr id="3" name="Imagem 3"/>
+            <wp:cNvGraphicFramePr>
+              <a:graphicFrameLocks xmlns:a="http://schemas.openxmlformats.org/drawingml/2006/main" noChangeAspect="1"/>
+            </wp:cNvGraphicFramePr>
+            <a:graphic xmlns:a="http://schemas.openxmlformats.org/drawingml/2006/main">
+              <a:graphicData uri="http://schemas.openxmlformats.org/drawingml/2006/picture">
+                <pic:pic xmlns:pic="http://schemas.openxmlformats.org/drawingml/2006/picture">
+                  <pic:nvPicPr>
+                    <pic:cNvPr id="0" name="booking-3.png"/>
+                    <pic:cNvPicPr/>
+                  </pic:nvPicPr>
+                  <pic:blipFill>
+                    <a:blip r:embed="rId7">
+                      <a:extLst>
+                        <a:ext uri="{28A0092B-C50C-407E-A947-70E740481C1C}">
+                          <a14:useLocalDpi xmlns:a14="http://schemas.microsoft.com/office/drawing/2010/main" val="0"/>
+                        </a:ext>
+                      </a:extLst>
+                    </a:blip>
+                    <a:stretch>
+                      <a:fillRect/>
+                    </a:stretch>
+                  </pic:blipFill>
+                  <pic:spPr>
+                    <a:xfrm>
+                      <a:off x="0" y="0"/>
+                      <a:ext cx="3695890" cy="3016405"/>
+                    </a:xfrm>
+                    <a:prstGeom prst="rect">
+                      <a:avLst/>
+                    </a:prstGeom>
+                  </pic:spPr>
+                </pic:pic>
+              </a:graphicData>
+            </a:graphic>
+          </wp:inline>
+        </w:drawing>
       </w:r>
     </w:p>
     <w:p>
@@ -1725,6 +1988,7 @@
           <w:numId w:val="33"/>
         </w:numPr>
         <w:spacing w:after="0" w:line="240" w:lineRule="auto"/>
+        <w:jc w:val="both"/>
         <w:rPr>
           <w:rFonts w:ascii="Calibri" w:eastAsia="Times New Roman" w:hAnsi="Calibri" w:cs="Times New Roman"/>
           <w:sz w:val="40"/>
@@ -1750,6 +2014,7 @@
           <w:numId w:val="33"/>
         </w:numPr>
         <w:spacing w:after="0" w:line="240" w:lineRule="auto"/>
+        <w:jc w:val="both"/>
         <w:rPr>
           <w:rFonts w:ascii="Calibri" w:eastAsia="Times New Roman" w:hAnsi="Calibri" w:cs="Times New Roman"/>
           <w:sz w:val="40"/>
@@ -1792,6 +2057,7 @@
         <w:pStyle w:val="PargrafodaLista"/>
         <w:spacing w:after="0" w:line="240" w:lineRule="auto"/>
         <w:ind w:left="76"/>
+        <w:jc w:val="both"/>
         <w:rPr>
           <w:rFonts w:ascii="Calibri" w:eastAsia="Times New Roman" w:hAnsi="Calibri" w:cs="Times New Roman"/>
           <w:sz w:val="40"/>
@@ -1823,6 +2089,7 @@
         <w:pStyle w:val="PargrafodaLista"/>
         <w:spacing w:after="0" w:line="240" w:lineRule="auto"/>
         <w:ind w:left="76"/>
+        <w:jc w:val="both"/>
         <w:rPr>
           <w:rFonts w:ascii="Calibri" w:eastAsia="Times New Roman" w:hAnsi="Calibri" w:cs="Times New Roman"/>
           <w:sz w:val="40"/>
@@ -1845,6 +2112,7 @@
         <w:pStyle w:val="PargrafodaLista"/>
         <w:spacing w:after="0" w:line="240" w:lineRule="auto"/>
         <w:ind w:left="76"/>
+        <w:jc w:val="both"/>
         <w:rPr>
           <w:rFonts w:ascii="Calibri" w:eastAsia="Times New Roman" w:hAnsi="Calibri" w:cs="Times New Roman"/>
           <w:sz w:val="40"/>
@@ -1870,6 +2138,7 @@
           <w:numId w:val="33"/>
         </w:numPr>
         <w:spacing w:after="0" w:line="240" w:lineRule="auto"/>
+        <w:jc w:val="both"/>
         <w:rPr>
           <w:rFonts w:ascii="Calibri" w:eastAsia="Times New Roman" w:hAnsi="Calibri" w:cs="Times New Roman"/>
           <w:sz w:val="40"/>
@@ -1930,6 +2199,7 @@
         <w:pStyle w:val="PargrafodaLista"/>
         <w:spacing w:after="0" w:line="240" w:lineRule="auto"/>
         <w:ind w:left="76"/>
+        <w:jc w:val="both"/>
         <w:rPr>
           <w:rFonts w:ascii="Calibri" w:eastAsia="Times New Roman" w:hAnsi="Calibri" w:cs="Times New Roman"/>
           <w:sz w:val="40"/>
@@ -1960,6 +2230,7 @@
     <w:p>
       <w:pPr>
         <w:spacing w:after="0" w:line="240" w:lineRule="auto"/>
+        <w:jc w:val="both"/>
         <w:rPr>
           <w:rFonts w:ascii="Calibri" w:eastAsia="Times New Roman" w:hAnsi="Calibri" w:cs="Times New Roman"/>
           <w:sz w:val="40"/>
@@ -2030,7 +2301,18 @@
           <w:szCs w:val="40"/>
           <w:lang w:eastAsia="pt-BR"/>
         </w:rPr>
-        <w:t>botão com ícone de lápis</w:t>
+        <w:t xml:space="preserve">botão </w:t>
+      </w:r>
+      <w:r>
+        <w:rPr>
+          <w:rFonts w:ascii="Calibri" w:eastAsia="Times New Roman" w:hAnsi="Calibri" w:cs="Times New Roman"/>
+          <w:b/>
+          <w:sz w:val="40"/>
+          <w:szCs w:val="40"/>
+          <w:lang w:eastAsia="pt-BR"/>
+        </w:rPr>
+        <w:lastRenderedPageBreak/>
+        <w:t>com ícone de lápis</w:t>
       </w:r>
       <w:r>
         <w:rPr>
@@ -2066,23 +2348,321 @@
       <w:pPr>
         <w:pStyle w:val="PargrafodaLista"/>
         <w:spacing w:after="0" w:line="240" w:lineRule="auto"/>
+        <w:ind w:left="76" w:firstLine="775"/>
+        <w:rPr>
+          <w:rFonts w:ascii="Calibri" w:eastAsia="Times New Roman" w:hAnsi="Calibri" w:cs="Times New Roman"/>
+          <w:sz w:val="40"/>
+          <w:szCs w:val="40"/>
+          <w:lang w:eastAsia="pt-BR"/>
+        </w:rPr>
+      </w:pPr>
+      <w:r>
+        <w:rPr>
+          <w:rFonts w:ascii="Calibri" w:eastAsia="Times New Roman" w:hAnsi="Calibri" w:cs="Times New Roman"/>
+          <w:noProof/>
+          <w:sz w:val="40"/>
+          <w:szCs w:val="40"/>
+          <w:lang w:eastAsia="pt-BR"/>
+        </w:rPr>
+        <w:drawing>
+          <wp:inline distT="0" distB="0" distL="0" distR="0" wp14:anchorId="1A2A3194" wp14:editId="5FBCCB9D">
+            <wp:extent cx="4540483" cy="4064209"/>
+            <wp:effectExtent l="0" t="0" r="0" b="0"/>
+            <wp:docPr id="4" name="Imagem 4"/>
+            <wp:cNvGraphicFramePr>
+              <a:graphicFrameLocks xmlns:a="http://schemas.openxmlformats.org/drawingml/2006/main" noChangeAspect="1"/>
+            </wp:cNvGraphicFramePr>
+            <a:graphic xmlns:a="http://schemas.openxmlformats.org/drawingml/2006/main">
+              <a:graphicData uri="http://schemas.openxmlformats.org/drawingml/2006/picture">
+                <pic:pic xmlns:pic="http://schemas.openxmlformats.org/drawingml/2006/picture">
+                  <pic:nvPicPr>
+                    <pic:cNvPr id="0" name="booking-2.png"/>
+                    <pic:cNvPicPr/>
+                  </pic:nvPicPr>
+                  <pic:blipFill>
+                    <a:blip r:embed="rId8">
+                      <a:extLst>
+                        <a:ext uri="{28A0092B-C50C-407E-A947-70E740481C1C}">
+                          <a14:useLocalDpi xmlns:a14="http://schemas.microsoft.com/office/drawing/2010/main" val="0"/>
+                        </a:ext>
+                      </a:extLst>
+                    </a:blip>
+                    <a:stretch>
+                      <a:fillRect/>
+                    </a:stretch>
+                  </pic:blipFill>
+                  <pic:spPr>
+                    <a:xfrm>
+                      <a:off x="0" y="0"/>
+                      <a:ext cx="4540483" cy="4064209"/>
+                    </a:xfrm>
+                    <a:prstGeom prst="rect">
+                      <a:avLst/>
+                    </a:prstGeom>
+                  </pic:spPr>
+                </pic:pic>
+              </a:graphicData>
+            </a:graphic>
+          </wp:inline>
+        </w:drawing>
+      </w:r>
+    </w:p>
+    <w:p>
+      <w:pPr>
+        <w:pStyle w:val="PargrafodaLista"/>
+        <w:spacing w:after="0" w:line="240" w:lineRule="auto"/>
+        <w:ind w:left="76" w:firstLine="775"/>
+        <w:rPr>
+          <w:rFonts w:ascii="Calibri" w:eastAsia="Times New Roman" w:hAnsi="Calibri" w:cs="Times New Roman"/>
+          <w:sz w:val="40"/>
+          <w:szCs w:val="40"/>
+          <w:lang w:eastAsia="pt-BR"/>
+        </w:rPr>
+      </w:pPr>
+      <w:r>
+        <w:rPr>
+          <w:rFonts w:ascii="Calibri" w:eastAsia="Times New Roman" w:hAnsi="Calibri" w:cs="Times New Roman"/>
+          <w:noProof/>
+          <w:sz w:val="40"/>
+          <w:szCs w:val="40"/>
+          <w:lang w:eastAsia="pt-BR"/>
+        </w:rPr>
+        <w:drawing>
+          <wp:inline distT="0" distB="0" distL="0" distR="0">
+            <wp:extent cx="4553184" cy="3340272"/>
+            <wp:effectExtent l="0" t="0" r="0" b="0"/>
+            <wp:docPr id="5" name="Imagem 5"/>
+            <wp:cNvGraphicFramePr>
+              <a:graphicFrameLocks xmlns:a="http://schemas.openxmlformats.org/drawingml/2006/main" noChangeAspect="1"/>
+            </wp:cNvGraphicFramePr>
+            <a:graphic xmlns:a="http://schemas.openxmlformats.org/drawingml/2006/main">
+              <a:graphicData uri="http://schemas.openxmlformats.org/drawingml/2006/picture">
+                <pic:pic xmlns:pic="http://schemas.openxmlformats.org/drawingml/2006/picture">
+                  <pic:nvPicPr>
+                    <pic:cNvPr id="0" name="booking-4.png"/>
+                    <pic:cNvPicPr/>
+                  </pic:nvPicPr>
+                  <pic:blipFill>
+                    <a:blip r:embed="rId9">
+                      <a:extLst>
+                        <a:ext uri="{28A0092B-C50C-407E-A947-70E740481C1C}">
+                          <a14:useLocalDpi xmlns:a14="http://schemas.microsoft.com/office/drawing/2010/main" val="0"/>
+                        </a:ext>
+                      </a:extLst>
+                    </a:blip>
+                    <a:stretch>
+                      <a:fillRect/>
+                    </a:stretch>
+                  </pic:blipFill>
+                  <pic:spPr>
+                    <a:xfrm>
+                      <a:off x="0" y="0"/>
+                      <a:ext cx="4553184" cy="3340272"/>
+                    </a:xfrm>
+                    <a:prstGeom prst="rect">
+                      <a:avLst/>
+                    </a:prstGeom>
+                  </pic:spPr>
+                </pic:pic>
+              </a:graphicData>
+            </a:graphic>
+          </wp:inline>
+        </w:drawing>
+      </w:r>
+    </w:p>
+    <w:p>
+      <w:pPr>
+        <w:pStyle w:val="PargrafodaLista"/>
+        <w:spacing w:after="0" w:line="240" w:lineRule="auto"/>
         <w:ind w:left="76"/>
-        <w:rPr>
-          <w:rFonts w:ascii="Calibri" w:eastAsia="Times New Roman" w:hAnsi="Calibri" w:cs="Times New Roman"/>
-          <w:sz w:val="40"/>
-          <w:szCs w:val="40"/>
-          <w:lang w:eastAsia="pt-BR"/>
-        </w:rPr>
-      </w:pPr>
+        <w:jc w:val="both"/>
+        <w:rPr>
+          <w:rFonts w:ascii="Calibri" w:eastAsia="Times New Roman" w:hAnsi="Calibri" w:cs="Times New Roman"/>
+          <w:b/>
+          <w:sz w:val="40"/>
+          <w:szCs w:val="40"/>
+          <w:lang w:eastAsia="pt-BR"/>
+        </w:rPr>
+      </w:pPr>
+      <w:r>
+        <w:rPr>
+          <w:rFonts w:ascii="Calibri" w:eastAsia="Times New Roman" w:hAnsi="Calibri" w:cs="Times New Roman"/>
+          <w:sz w:val="40"/>
+          <w:szCs w:val="40"/>
+          <w:lang w:eastAsia="pt-BR"/>
+        </w:rPr>
+        <w:t>A ordem de prioridade</w:t>
+      </w:r>
+      <w:r>
+        <w:rPr>
+          <w:rFonts w:ascii="Calibri" w:eastAsia="Times New Roman" w:hAnsi="Calibri" w:cs="Times New Roman"/>
+          <w:sz w:val="40"/>
+          <w:szCs w:val="40"/>
+          <w:lang w:eastAsia="pt-BR"/>
+        </w:rPr>
+        <w:t xml:space="preserve"> com cores indicativas</w:t>
+      </w:r>
+      <w:r>
+        <w:rPr>
+          <w:rFonts w:ascii="Calibri" w:eastAsia="Times New Roman" w:hAnsi="Calibri" w:cs="Times New Roman"/>
+          <w:sz w:val="40"/>
+          <w:szCs w:val="40"/>
+          <w:lang w:eastAsia="pt-BR"/>
+        </w:rPr>
+        <w:t xml:space="preserve"> de cima para baixo: </w:t>
+      </w:r>
+      <w:proofErr w:type="gramStart"/>
+      <w:r>
+        <w:rPr>
+          <w:rFonts w:ascii="Calibri" w:eastAsia="Times New Roman" w:hAnsi="Calibri" w:cs="Times New Roman"/>
+          <w:b/>
+          <w:sz w:val="40"/>
+          <w:szCs w:val="40"/>
+          <w:lang w:eastAsia="pt-BR"/>
+        </w:rPr>
+        <w:t>1</w:t>
+      </w:r>
+      <w:proofErr w:type="gramEnd"/>
+      <w:r>
+        <w:rPr>
+          <w:rFonts w:ascii="Calibri" w:eastAsia="Times New Roman" w:hAnsi="Calibri" w:cs="Times New Roman"/>
+          <w:b/>
+          <w:sz w:val="40"/>
+          <w:szCs w:val="40"/>
+          <w:lang w:eastAsia="pt-BR"/>
+        </w:rPr>
+        <w:t>.atrasado</w:t>
+      </w:r>
+      <w:r>
+        <w:rPr>
+          <w:rFonts w:ascii="Calibri" w:eastAsia="Times New Roman" w:hAnsi="Calibri" w:cs="Times New Roman"/>
+          <w:b/>
+          <w:sz w:val="40"/>
+          <w:szCs w:val="40"/>
+          <w:lang w:eastAsia="pt-BR"/>
+        </w:rPr>
+        <w:t xml:space="preserve"> (roxo)</w:t>
+      </w:r>
+      <w:r>
+        <w:rPr>
+          <w:rFonts w:ascii="Calibri" w:eastAsia="Times New Roman" w:hAnsi="Calibri" w:cs="Times New Roman"/>
+          <w:b/>
+          <w:sz w:val="40"/>
+          <w:szCs w:val="40"/>
+          <w:lang w:eastAsia="pt-BR"/>
+        </w:rPr>
+        <w:t>, 2.pendente</w:t>
+      </w:r>
+      <w:r>
+        <w:rPr>
+          <w:rFonts w:ascii="Calibri" w:eastAsia="Times New Roman" w:hAnsi="Calibri" w:cs="Times New Roman"/>
+          <w:b/>
+          <w:sz w:val="40"/>
+          <w:szCs w:val="40"/>
+          <w:lang w:eastAsia="pt-BR"/>
+        </w:rPr>
+        <w:t xml:space="preserve"> (amarelo)</w:t>
+      </w:r>
+      <w:r>
+        <w:rPr>
+          <w:rFonts w:ascii="Calibri" w:eastAsia="Times New Roman" w:hAnsi="Calibri" w:cs="Times New Roman"/>
+          <w:b/>
+          <w:sz w:val="40"/>
+          <w:szCs w:val="40"/>
+          <w:lang w:eastAsia="pt-BR"/>
+        </w:rPr>
+        <w:t>, 3.cancelado</w:t>
+      </w:r>
+      <w:r>
+        <w:rPr>
+          <w:rFonts w:ascii="Calibri" w:eastAsia="Times New Roman" w:hAnsi="Calibri" w:cs="Times New Roman"/>
+          <w:b/>
+          <w:sz w:val="40"/>
+          <w:szCs w:val="40"/>
+          <w:lang w:eastAsia="pt-BR"/>
+        </w:rPr>
+        <w:t xml:space="preserve"> (vermelho)</w:t>
+      </w:r>
+      <w:r>
+        <w:rPr>
+          <w:rFonts w:ascii="Calibri" w:eastAsia="Times New Roman" w:hAnsi="Calibri" w:cs="Times New Roman"/>
+          <w:b/>
+          <w:sz w:val="40"/>
+          <w:szCs w:val="40"/>
+          <w:lang w:eastAsia="pt-BR"/>
+        </w:rPr>
+        <w:t>, 4.feito</w:t>
+      </w:r>
+      <w:r>
+        <w:rPr>
+          <w:rFonts w:ascii="Calibri" w:eastAsia="Times New Roman" w:hAnsi="Calibri" w:cs="Times New Roman"/>
+          <w:b/>
+          <w:sz w:val="40"/>
+          <w:szCs w:val="40"/>
+          <w:lang w:eastAsia="pt-BR"/>
+        </w:rPr>
+        <w:t xml:space="preserve"> (verde);</w:t>
+      </w:r>
     </w:p>
     <w:p>
       <w:pPr>
         <w:pStyle w:val="PargrafodaLista"/>
         <w:spacing w:after="0" w:line="240" w:lineRule="auto"/>
         <w:ind w:left="76"/>
-        <w:rPr>
-          <w:rFonts w:ascii="Calibri" w:eastAsia="Times New Roman" w:hAnsi="Calibri" w:cs="Times New Roman"/>
-          <w:b/>
+        <w:jc w:val="both"/>
+        <w:rPr>
+          <w:rFonts w:ascii="Calibri" w:eastAsia="Times New Roman" w:hAnsi="Calibri" w:cs="Times New Roman"/>
+          <w:sz w:val="40"/>
+          <w:szCs w:val="40"/>
+          <w:lang w:eastAsia="pt-BR"/>
+        </w:rPr>
+      </w:pPr>
+    </w:p>
+    <w:p>
+      <w:pPr>
+        <w:spacing w:after="0" w:line="240" w:lineRule="auto"/>
+        <w:jc w:val="both"/>
+        <w:rPr>
+          <w:rFonts w:ascii="Calibri" w:eastAsia="Times New Roman" w:hAnsi="Calibri" w:cs="Times New Roman"/>
+          <w:sz w:val="40"/>
+          <w:szCs w:val="40"/>
+          <w:lang w:eastAsia="pt-BR"/>
+        </w:rPr>
+      </w:pPr>
+      <w:r>
+        <w:rPr>
+          <w:rFonts w:ascii="Calibri" w:eastAsia="Times New Roman" w:hAnsi="Calibri" w:cs="Times New Roman"/>
+          <w:sz w:val="40"/>
+          <w:szCs w:val="40"/>
+          <w:lang w:eastAsia="pt-BR"/>
+        </w:rPr>
+        <w:t>Nota</w:t>
+      </w:r>
+      <w:r>
+        <w:rPr>
+          <w:rFonts w:ascii="Calibri" w:eastAsia="Times New Roman" w:hAnsi="Calibri" w:cs="Times New Roman"/>
+          <w:sz w:val="40"/>
+          <w:szCs w:val="40"/>
+          <w:lang w:eastAsia="pt-BR"/>
+        </w:rPr>
+        <w:t>s</w:t>
+      </w:r>
+      <w:r>
+        <w:rPr>
+          <w:rFonts w:ascii="Calibri" w:eastAsia="Times New Roman" w:hAnsi="Calibri" w:cs="Times New Roman"/>
+          <w:sz w:val="40"/>
+          <w:szCs w:val="40"/>
+          <w:lang w:eastAsia="pt-BR"/>
+        </w:rPr>
+        <w:t xml:space="preserve">: </w:t>
+      </w:r>
+    </w:p>
+    <w:p>
+      <w:pPr>
+        <w:spacing w:after="0" w:line="240" w:lineRule="auto"/>
+        <w:jc w:val="both"/>
+        <w:rPr>
+          <w:rFonts w:ascii="Calibri" w:eastAsia="Times New Roman" w:hAnsi="Calibri" w:cs="Times New Roman"/>
           <w:sz w:val="40"/>
           <w:szCs w:val="40"/>
           <w:lang w:eastAsia="pt-BR"/>
@@ -2096,390 +2676,376 @@
           <w:lang w:eastAsia="pt-BR"/>
         </w:rPr>
         <w:lastRenderedPageBreak/>
-        <w:t>A ordem de prioridade</w:t>
-      </w:r>
-      <w:r>
-        <w:rPr>
-          <w:rFonts w:ascii="Calibri" w:eastAsia="Times New Roman" w:hAnsi="Calibri" w:cs="Times New Roman"/>
-          <w:sz w:val="40"/>
-          <w:szCs w:val="40"/>
-          <w:lang w:eastAsia="pt-BR"/>
-        </w:rPr>
-        <w:t xml:space="preserve"> com cores indicativas</w:t>
-      </w:r>
-      <w:r>
-        <w:rPr>
-          <w:rFonts w:ascii="Calibri" w:eastAsia="Times New Roman" w:hAnsi="Calibri" w:cs="Times New Roman"/>
-          <w:sz w:val="40"/>
-          <w:szCs w:val="40"/>
-          <w:lang w:eastAsia="pt-BR"/>
-        </w:rPr>
-        <w:t xml:space="preserve"> de cima para baixo: </w:t>
+        <w:t xml:space="preserve">- </w:t>
+      </w:r>
+      <w:r>
+        <w:rPr>
+          <w:rFonts w:ascii="Calibri" w:eastAsia="Times New Roman" w:hAnsi="Calibri" w:cs="Times New Roman"/>
+          <w:sz w:val="40"/>
+          <w:szCs w:val="40"/>
+          <w:lang w:eastAsia="pt-BR"/>
+        </w:rPr>
+        <w:t xml:space="preserve">Somente </w:t>
+      </w:r>
+      <w:r>
+        <w:rPr>
+          <w:rFonts w:ascii="Calibri" w:eastAsia="Times New Roman" w:hAnsi="Calibri" w:cs="Times New Roman"/>
+          <w:sz w:val="40"/>
+          <w:szCs w:val="40"/>
+          <w:lang w:eastAsia="pt-BR"/>
+        </w:rPr>
+        <w:t xml:space="preserve">usuário </w:t>
+      </w:r>
+      <w:proofErr w:type="spellStart"/>
+      <w:r>
+        <w:rPr>
+          <w:rFonts w:ascii="Calibri" w:eastAsia="Times New Roman" w:hAnsi="Calibri" w:cs="Times New Roman"/>
+          <w:sz w:val="40"/>
+          <w:szCs w:val="40"/>
+          <w:lang w:eastAsia="pt-BR"/>
+        </w:rPr>
+        <w:t>admin</w:t>
+      </w:r>
+      <w:proofErr w:type="spellEnd"/>
+      <w:r>
+        <w:rPr>
+          <w:rFonts w:ascii="Calibri" w:eastAsia="Times New Roman" w:hAnsi="Calibri" w:cs="Times New Roman"/>
+          <w:sz w:val="40"/>
+          <w:szCs w:val="40"/>
+          <w:lang w:eastAsia="pt-BR"/>
+        </w:rPr>
+        <w:t xml:space="preserve"> pode excluir agendamentos</w:t>
+      </w:r>
+      <w:r>
+        <w:rPr>
+          <w:rFonts w:ascii="Calibri" w:eastAsia="Times New Roman" w:hAnsi="Calibri" w:cs="Times New Roman"/>
+          <w:sz w:val="40"/>
+          <w:szCs w:val="40"/>
+          <w:lang w:eastAsia="pt-BR"/>
+        </w:rPr>
+        <w:t xml:space="preserve"> via painel de controle</w:t>
+      </w:r>
+      <w:r>
+        <w:rPr>
+          <w:rFonts w:ascii="Calibri" w:eastAsia="Times New Roman" w:hAnsi="Calibri" w:cs="Times New Roman"/>
+          <w:sz w:val="40"/>
+          <w:szCs w:val="40"/>
+          <w:lang w:eastAsia="pt-BR"/>
+        </w:rPr>
+        <w:t xml:space="preserve">. Caso o colaborador erre alguma informação ou precisa editar, ele pode cancelar e fazer outro agendamento com as novas informações, ou alternativamente, pode pedir para um usuário </w:t>
+      </w:r>
+      <w:proofErr w:type="spellStart"/>
+      <w:r>
+        <w:rPr>
+          <w:rFonts w:ascii="Calibri" w:eastAsia="Times New Roman" w:hAnsi="Calibri" w:cs="Times New Roman"/>
+          <w:sz w:val="40"/>
+          <w:szCs w:val="40"/>
+          <w:lang w:eastAsia="pt-BR"/>
+        </w:rPr>
+        <w:t>admin</w:t>
+      </w:r>
+      <w:proofErr w:type="spellEnd"/>
+      <w:r>
+        <w:rPr>
+          <w:rFonts w:ascii="Calibri" w:eastAsia="Times New Roman" w:hAnsi="Calibri" w:cs="Times New Roman"/>
+          <w:sz w:val="40"/>
+          <w:szCs w:val="40"/>
+          <w:lang w:eastAsia="pt-BR"/>
+        </w:rPr>
+        <w:t xml:space="preserve"> para fazer os ajustes.</w:t>
+      </w:r>
+    </w:p>
+    <w:p>
+      <w:pPr>
+        <w:spacing w:after="0" w:line="240" w:lineRule="auto"/>
+        <w:jc w:val="both"/>
+        <w:rPr>
+          <w:rFonts w:ascii="Calibri" w:eastAsia="Times New Roman" w:hAnsi="Calibri" w:cs="Times New Roman"/>
+          <w:sz w:val="40"/>
+          <w:szCs w:val="40"/>
+          <w:lang w:eastAsia="pt-BR"/>
+        </w:rPr>
+      </w:pPr>
+    </w:p>
+    <w:p>
+      <w:pPr>
+        <w:spacing w:after="0" w:line="240" w:lineRule="auto"/>
+        <w:jc w:val="both"/>
+        <w:rPr>
+          <w:rFonts w:ascii="Calibri" w:eastAsia="Times New Roman" w:hAnsi="Calibri" w:cs="Times New Roman"/>
+          <w:sz w:val="40"/>
+          <w:szCs w:val="40"/>
+          <w:lang w:eastAsia="pt-BR"/>
+        </w:rPr>
+      </w:pPr>
+      <w:r>
+        <w:rPr>
+          <w:rFonts w:ascii="Calibri" w:eastAsia="Times New Roman" w:hAnsi="Calibri" w:cs="Times New Roman"/>
+          <w:sz w:val="40"/>
+          <w:szCs w:val="40"/>
+          <w:lang w:eastAsia="pt-BR"/>
+        </w:rPr>
+        <w:t>-</w:t>
+      </w:r>
+      <w:r>
+        <w:rPr>
+          <w:rFonts w:ascii="Calibri" w:eastAsia="Times New Roman" w:hAnsi="Calibri" w:cs="Times New Roman"/>
+          <w:sz w:val="40"/>
+          <w:szCs w:val="40"/>
+          <w:lang w:eastAsia="pt-BR"/>
+        </w:rPr>
+        <w:t xml:space="preserve"> </w:t>
+      </w:r>
+      <w:r>
+        <w:rPr>
+          <w:rFonts w:ascii="Calibri" w:eastAsia="Times New Roman" w:hAnsi="Calibri" w:cs="Times New Roman"/>
+          <w:sz w:val="40"/>
+          <w:szCs w:val="40"/>
+          <w:lang w:eastAsia="pt-BR"/>
+        </w:rPr>
+        <w:t>O desenvolvimento</w:t>
+      </w:r>
+      <w:r>
+        <w:rPr>
+          <w:rFonts w:ascii="Calibri" w:eastAsia="Times New Roman" w:hAnsi="Calibri" w:cs="Times New Roman"/>
+          <w:sz w:val="40"/>
+          <w:szCs w:val="40"/>
+          <w:lang w:eastAsia="pt-BR"/>
+        </w:rPr>
+        <w:t xml:space="preserve"> de </w:t>
+      </w:r>
+      <w:proofErr w:type="spellStart"/>
+      <w:r>
+        <w:rPr>
+          <w:rFonts w:ascii="Calibri" w:eastAsia="Times New Roman" w:hAnsi="Calibri" w:cs="Times New Roman"/>
+          <w:sz w:val="40"/>
+          <w:szCs w:val="40"/>
+          <w:lang w:eastAsia="pt-BR"/>
+        </w:rPr>
+        <w:t>backend</w:t>
+      </w:r>
+      <w:proofErr w:type="spellEnd"/>
+      <w:r>
+        <w:rPr>
+          <w:rFonts w:ascii="Calibri" w:eastAsia="Times New Roman" w:hAnsi="Calibri" w:cs="Times New Roman"/>
+          <w:sz w:val="40"/>
+          <w:szCs w:val="40"/>
+          <w:lang w:eastAsia="pt-BR"/>
+        </w:rPr>
+        <w:t xml:space="preserve"> </w:t>
+      </w:r>
+      <w:r>
+        <w:rPr>
+          <w:rFonts w:ascii="Calibri" w:eastAsia="Times New Roman" w:hAnsi="Calibri" w:cs="Times New Roman"/>
+          <w:sz w:val="40"/>
+          <w:szCs w:val="40"/>
+          <w:lang w:eastAsia="pt-BR"/>
+        </w:rPr>
+        <w:t>(servidor e BD)</w:t>
+      </w:r>
+      <w:r>
+        <w:rPr>
+          <w:rFonts w:ascii="Calibri" w:eastAsia="Times New Roman" w:hAnsi="Calibri" w:cs="Times New Roman"/>
+          <w:sz w:val="40"/>
+          <w:szCs w:val="40"/>
+          <w:lang w:eastAsia="pt-BR"/>
+        </w:rPr>
+        <w:t xml:space="preserve"> e requerimentos HTTP</w:t>
       </w:r>
       <w:proofErr w:type="gramStart"/>
       <w:r>
         <w:rPr>
           <w:rFonts w:ascii="Calibri" w:eastAsia="Times New Roman" w:hAnsi="Calibri" w:cs="Times New Roman"/>
-          <w:b/>
-          <w:sz w:val="40"/>
-          <w:szCs w:val="40"/>
-          <w:lang w:eastAsia="pt-BR"/>
-        </w:rPr>
-        <w:t>1</w:t>
+          <w:sz w:val="40"/>
+          <w:szCs w:val="40"/>
+          <w:lang w:eastAsia="pt-BR"/>
+        </w:rPr>
+        <w:t xml:space="preserve"> </w:t>
+      </w:r>
+      <w:r>
+        <w:rPr>
+          <w:rFonts w:ascii="Calibri" w:eastAsia="Times New Roman" w:hAnsi="Calibri" w:cs="Times New Roman"/>
+          <w:sz w:val="40"/>
+          <w:szCs w:val="40"/>
+          <w:lang w:eastAsia="pt-BR"/>
+        </w:rPr>
+        <w:t xml:space="preserve"> </w:t>
       </w:r>
       <w:proofErr w:type="gramEnd"/>
       <w:r>
         <w:rPr>
           <w:rFonts w:ascii="Calibri" w:eastAsia="Times New Roman" w:hAnsi="Calibri" w:cs="Times New Roman"/>
-          <w:b/>
-          <w:sz w:val="40"/>
-          <w:szCs w:val="40"/>
-          <w:lang w:eastAsia="pt-BR"/>
-        </w:rPr>
-        <w:t>.atrasado</w:t>
-      </w:r>
-      <w:r>
-        <w:rPr>
-          <w:rFonts w:ascii="Calibri" w:eastAsia="Times New Roman" w:hAnsi="Calibri" w:cs="Times New Roman"/>
-          <w:b/>
-          <w:sz w:val="40"/>
-          <w:szCs w:val="40"/>
-          <w:lang w:eastAsia="pt-BR"/>
-        </w:rPr>
-        <w:t xml:space="preserve"> (roxo)</w:t>
-      </w:r>
-      <w:r>
-        <w:rPr>
-          <w:rFonts w:ascii="Calibri" w:eastAsia="Times New Roman" w:hAnsi="Calibri" w:cs="Times New Roman"/>
-          <w:b/>
-          <w:sz w:val="40"/>
-          <w:szCs w:val="40"/>
-          <w:lang w:eastAsia="pt-BR"/>
-        </w:rPr>
-        <w:t>, 2.pendente</w:t>
-      </w:r>
-      <w:r>
-        <w:rPr>
-          <w:rFonts w:ascii="Calibri" w:eastAsia="Times New Roman" w:hAnsi="Calibri" w:cs="Times New Roman"/>
-          <w:b/>
-          <w:sz w:val="40"/>
-          <w:szCs w:val="40"/>
-          <w:lang w:eastAsia="pt-BR"/>
-        </w:rPr>
-        <w:t xml:space="preserve"> (amarelo)</w:t>
-      </w:r>
-      <w:r>
-        <w:rPr>
-          <w:rFonts w:ascii="Calibri" w:eastAsia="Times New Roman" w:hAnsi="Calibri" w:cs="Times New Roman"/>
-          <w:b/>
-          <w:sz w:val="40"/>
-          <w:szCs w:val="40"/>
-          <w:lang w:eastAsia="pt-BR"/>
-        </w:rPr>
-        <w:t>, 3.cancelado</w:t>
-      </w:r>
-      <w:r>
-        <w:rPr>
-          <w:rFonts w:ascii="Calibri" w:eastAsia="Times New Roman" w:hAnsi="Calibri" w:cs="Times New Roman"/>
-          <w:b/>
-          <w:sz w:val="40"/>
-          <w:szCs w:val="40"/>
-          <w:lang w:eastAsia="pt-BR"/>
-        </w:rPr>
-        <w:t xml:space="preserve"> (vermelho)</w:t>
-      </w:r>
-      <w:r>
-        <w:rPr>
-          <w:rFonts w:ascii="Calibri" w:eastAsia="Times New Roman" w:hAnsi="Calibri" w:cs="Times New Roman"/>
-          <w:b/>
-          <w:sz w:val="40"/>
-          <w:szCs w:val="40"/>
-          <w:lang w:eastAsia="pt-BR"/>
-        </w:rPr>
-        <w:t>, 4.feito</w:t>
-      </w:r>
-      <w:r>
-        <w:rPr>
-          <w:rFonts w:ascii="Calibri" w:eastAsia="Times New Roman" w:hAnsi="Calibri" w:cs="Times New Roman"/>
-          <w:b/>
-          <w:sz w:val="40"/>
-          <w:szCs w:val="40"/>
-          <w:lang w:eastAsia="pt-BR"/>
-        </w:rPr>
-        <w:t xml:space="preserve"> (verde);</w:t>
-      </w:r>
-    </w:p>
-    <w:p>
-      <w:pPr>
-        <w:pStyle w:val="PargrafodaLista"/>
-        <w:spacing w:after="0" w:line="240" w:lineRule="auto"/>
-        <w:ind w:left="76"/>
-        <w:rPr>
-          <w:rFonts w:ascii="Calibri" w:eastAsia="Times New Roman" w:hAnsi="Calibri" w:cs="Times New Roman"/>
-          <w:sz w:val="40"/>
-          <w:szCs w:val="40"/>
-          <w:lang w:eastAsia="pt-BR"/>
-        </w:rPr>
-      </w:pPr>
-    </w:p>
-    <w:p>
-      <w:pPr>
-        <w:spacing w:after="0" w:line="240" w:lineRule="auto"/>
-        <w:rPr>
-          <w:rFonts w:ascii="Calibri" w:eastAsia="Times New Roman" w:hAnsi="Calibri" w:cs="Times New Roman"/>
-          <w:sz w:val="40"/>
-          <w:szCs w:val="40"/>
-          <w:lang w:eastAsia="pt-BR"/>
-        </w:rPr>
-      </w:pPr>
-      <w:r>
-        <w:rPr>
-          <w:rFonts w:ascii="Calibri" w:eastAsia="Times New Roman" w:hAnsi="Calibri" w:cs="Times New Roman"/>
-          <w:sz w:val="40"/>
-          <w:szCs w:val="40"/>
-          <w:lang w:eastAsia="pt-BR"/>
-        </w:rPr>
-        <w:t>Nota</w:t>
-      </w:r>
-      <w:r>
-        <w:rPr>
-          <w:rFonts w:ascii="Calibri" w:eastAsia="Times New Roman" w:hAnsi="Calibri" w:cs="Times New Roman"/>
-          <w:sz w:val="40"/>
-          <w:szCs w:val="40"/>
-          <w:lang w:eastAsia="pt-BR"/>
-        </w:rPr>
-        <w:t>s</w:t>
-      </w:r>
-      <w:r>
-        <w:rPr>
-          <w:rFonts w:ascii="Calibri" w:eastAsia="Times New Roman" w:hAnsi="Calibri" w:cs="Times New Roman"/>
-          <w:sz w:val="40"/>
-          <w:szCs w:val="40"/>
-          <w:lang w:eastAsia="pt-BR"/>
-        </w:rPr>
-        <w:t xml:space="preserve">: </w:t>
-      </w:r>
-    </w:p>
-    <w:p>
-      <w:pPr>
-        <w:spacing w:after="0" w:line="240" w:lineRule="auto"/>
-        <w:rPr>
-          <w:rFonts w:ascii="Calibri" w:eastAsia="Times New Roman" w:hAnsi="Calibri" w:cs="Times New Roman"/>
-          <w:sz w:val="40"/>
-          <w:szCs w:val="40"/>
-          <w:lang w:eastAsia="pt-BR"/>
-        </w:rPr>
-      </w:pPr>
-      <w:r>
-        <w:rPr>
-          <w:rFonts w:ascii="Calibri" w:eastAsia="Times New Roman" w:hAnsi="Calibri" w:cs="Times New Roman"/>
-          <w:sz w:val="40"/>
-          <w:szCs w:val="40"/>
-          <w:lang w:eastAsia="pt-BR"/>
-        </w:rPr>
-        <w:t xml:space="preserve">- </w:t>
-      </w:r>
-      <w:r>
-        <w:rPr>
-          <w:rFonts w:ascii="Calibri" w:eastAsia="Times New Roman" w:hAnsi="Calibri" w:cs="Times New Roman"/>
-          <w:sz w:val="40"/>
-          <w:szCs w:val="40"/>
-          <w:lang w:eastAsia="pt-BR"/>
-        </w:rPr>
-        <w:t xml:space="preserve">Somente </w:t>
-      </w:r>
-      <w:r>
-        <w:rPr>
-          <w:rFonts w:ascii="Calibri" w:eastAsia="Times New Roman" w:hAnsi="Calibri" w:cs="Times New Roman"/>
-          <w:sz w:val="40"/>
-          <w:szCs w:val="40"/>
-          <w:lang w:eastAsia="pt-BR"/>
-        </w:rPr>
-        <w:t xml:space="preserve">usuário </w:t>
-      </w:r>
-      <w:proofErr w:type="spellStart"/>
-      <w:r>
-        <w:rPr>
-          <w:rFonts w:ascii="Calibri" w:eastAsia="Times New Roman" w:hAnsi="Calibri" w:cs="Times New Roman"/>
-          <w:sz w:val="40"/>
-          <w:szCs w:val="40"/>
-          <w:lang w:eastAsia="pt-BR"/>
-        </w:rPr>
-        <w:t>admin</w:t>
-      </w:r>
-      <w:proofErr w:type="spellEnd"/>
-      <w:r>
-        <w:rPr>
-          <w:rFonts w:ascii="Calibri" w:eastAsia="Times New Roman" w:hAnsi="Calibri" w:cs="Times New Roman"/>
-          <w:sz w:val="40"/>
-          <w:szCs w:val="40"/>
-          <w:lang w:eastAsia="pt-BR"/>
-        </w:rPr>
-        <w:t xml:space="preserve"> pode excluir agendamentos</w:t>
-      </w:r>
-      <w:r>
-        <w:rPr>
-          <w:rFonts w:ascii="Calibri" w:eastAsia="Times New Roman" w:hAnsi="Calibri" w:cs="Times New Roman"/>
-          <w:sz w:val="40"/>
-          <w:szCs w:val="40"/>
-          <w:lang w:eastAsia="pt-BR"/>
-        </w:rPr>
-        <w:t xml:space="preserve"> via painel de controle</w:t>
-      </w:r>
-      <w:r>
-        <w:rPr>
-          <w:rFonts w:ascii="Calibri" w:eastAsia="Times New Roman" w:hAnsi="Calibri" w:cs="Times New Roman"/>
-          <w:sz w:val="40"/>
-          <w:szCs w:val="40"/>
-          <w:lang w:eastAsia="pt-BR"/>
-        </w:rPr>
-        <w:t xml:space="preserve">. Caso o colaborador erre alguma informação ou precisa editar, ele pode cancelar e fazer outro agendamento com as novas informações, ou alternativamente, pode pedir para um usuário </w:t>
-      </w:r>
-      <w:proofErr w:type="spellStart"/>
-      <w:r>
-        <w:rPr>
-          <w:rFonts w:ascii="Calibri" w:eastAsia="Times New Roman" w:hAnsi="Calibri" w:cs="Times New Roman"/>
-          <w:sz w:val="40"/>
-          <w:szCs w:val="40"/>
-          <w:lang w:eastAsia="pt-BR"/>
-        </w:rPr>
-        <w:t>admin</w:t>
-      </w:r>
-      <w:proofErr w:type="spellEnd"/>
-      <w:r>
-        <w:rPr>
-          <w:rFonts w:ascii="Calibri" w:eastAsia="Times New Roman" w:hAnsi="Calibri" w:cs="Times New Roman"/>
-          <w:sz w:val="40"/>
-          <w:szCs w:val="40"/>
-          <w:lang w:eastAsia="pt-BR"/>
-        </w:rPr>
-        <w:t xml:space="preserve"> para fazer os ajustes.</w:t>
-      </w:r>
-    </w:p>
-    <w:p>
-      <w:pPr>
-        <w:spacing w:after="0" w:line="240" w:lineRule="auto"/>
-        <w:rPr>
-          <w:rFonts w:ascii="Calibri" w:eastAsia="Times New Roman" w:hAnsi="Calibri" w:cs="Times New Roman"/>
-          <w:sz w:val="40"/>
-          <w:szCs w:val="40"/>
-          <w:lang w:eastAsia="pt-BR"/>
-        </w:rPr>
-      </w:pPr>
-    </w:p>
-    <w:p>
-      <w:pPr>
-        <w:spacing w:after="0" w:line="240" w:lineRule="auto"/>
-        <w:rPr>
-          <w:rFonts w:ascii="Calibri" w:eastAsia="Times New Roman" w:hAnsi="Calibri" w:cs="Times New Roman"/>
-          <w:sz w:val="40"/>
-          <w:szCs w:val="40"/>
-          <w:lang w:eastAsia="pt-BR"/>
-        </w:rPr>
-      </w:pPr>
-      <w:r>
-        <w:rPr>
-          <w:rFonts w:ascii="Calibri" w:eastAsia="Times New Roman" w:hAnsi="Calibri" w:cs="Times New Roman"/>
-          <w:sz w:val="40"/>
-          <w:szCs w:val="40"/>
-          <w:lang w:eastAsia="pt-BR"/>
-        </w:rPr>
-        <w:t>-</w:t>
-      </w:r>
-      <w:r>
-        <w:rPr>
-          <w:rFonts w:ascii="Calibri" w:eastAsia="Times New Roman" w:hAnsi="Calibri" w:cs="Times New Roman"/>
-          <w:sz w:val="40"/>
-          <w:szCs w:val="40"/>
-          <w:lang w:eastAsia="pt-BR"/>
-        </w:rPr>
-        <w:t xml:space="preserve"> </w:t>
-      </w:r>
-      <w:r>
-        <w:rPr>
-          <w:rFonts w:ascii="Calibri" w:eastAsia="Times New Roman" w:hAnsi="Calibri" w:cs="Times New Roman"/>
-          <w:sz w:val="40"/>
-          <w:szCs w:val="40"/>
-          <w:lang w:eastAsia="pt-BR"/>
-        </w:rPr>
-        <w:t>O desenvolvimento</w:t>
-      </w:r>
-      <w:r>
-        <w:rPr>
-          <w:rFonts w:ascii="Calibri" w:eastAsia="Times New Roman" w:hAnsi="Calibri" w:cs="Times New Roman"/>
-          <w:sz w:val="40"/>
-          <w:szCs w:val="40"/>
-          <w:lang w:eastAsia="pt-BR"/>
-        </w:rPr>
-        <w:t xml:space="preserve"> de </w:t>
-      </w:r>
-      <w:proofErr w:type="spellStart"/>
-      <w:r>
-        <w:rPr>
-          <w:rFonts w:ascii="Calibri" w:eastAsia="Times New Roman" w:hAnsi="Calibri" w:cs="Times New Roman"/>
-          <w:sz w:val="40"/>
-          <w:szCs w:val="40"/>
-          <w:lang w:eastAsia="pt-BR"/>
-        </w:rPr>
-        <w:t>backend</w:t>
-      </w:r>
-      <w:proofErr w:type="spellEnd"/>
-      <w:r>
-        <w:rPr>
-          <w:rFonts w:ascii="Calibri" w:eastAsia="Times New Roman" w:hAnsi="Calibri" w:cs="Times New Roman"/>
-          <w:sz w:val="40"/>
-          <w:szCs w:val="40"/>
-          <w:lang w:eastAsia="pt-BR"/>
-        </w:rPr>
-        <w:t xml:space="preserve"> </w:t>
-      </w:r>
-      <w:r>
-        <w:rPr>
-          <w:rFonts w:ascii="Calibri" w:eastAsia="Times New Roman" w:hAnsi="Calibri" w:cs="Times New Roman"/>
-          <w:sz w:val="40"/>
-          <w:szCs w:val="40"/>
-          <w:lang w:eastAsia="pt-BR"/>
-        </w:rPr>
-        <w:t>(servidor e BD)</w:t>
-      </w:r>
-      <w:r>
-        <w:rPr>
-          <w:rFonts w:ascii="Calibri" w:eastAsia="Times New Roman" w:hAnsi="Calibri" w:cs="Times New Roman"/>
-          <w:sz w:val="40"/>
-          <w:szCs w:val="40"/>
-          <w:lang w:eastAsia="pt-BR"/>
-        </w:rPr>
-        <w:t xml:space="preserve"> e requerimentos HTTP</w:t>
-      </w:r>
-      <w:proofErr w:type="gramStart"/>
-      <w:r>
-        <w:rPr>
-          <w:rFonts w:ascii="Calibri" w:eastAsia="Times New Roman" w:hAnsi="Calibri" w:cs="Times New Roman"/>
-          <w:sz w:val="40"/>
-          <w:szCs w:val="40"/>
-          <w:lang w:eastAsia="pt-BR"/>
-        </w:rPr>
-        <w:t xml:space="preserve"> </w:t>
-      </w:r>
-      <w:r>
-        <w:rPr>
-          <w:rFonts w:ascii="Calibri" w:eastAsia="Times New Roman" w:hAnsi="Calibri" w:cs="Times New Roman"/>
-          <w:sz w:val="40"/>
-          <w:szCs w:val="40"/>
-          <w:lang w:eastAsia="pt-BR"/>
-        </w:rPr>
-        <w:t xml:space="preserve"> </w:t>
-      </w:r>
-      <w:proofErr w:type="gramEnd"/>
-      <w:r>
-        <w:rPr>
-          <w:rFonts w:ascii="Calibri" w:eastAsia="Times New Roman" w:hAnsi="Calibri" w:cs="Times New Roman"/>
           <w:sz w:val="40"/>
           <w:szCs w:val="40"/>
           <w:lang w:eastAsia="pt-BR"/>
         </w:rPr>
         <w:t xml:space="preserve">é concluída na fase 3 deste projeto. </w:t>
       </w:r>
+    </w:p>
+    <w:p>
+      <w:pPr>
+        <w:spacing w:after="0" w:line="240" w:lineRule="auto"/>
+        <w:rPr>
+          <w:rFonts w:ascii="Calibri" w:eastAsia="Times New Roman" w:hAnsi="Calibri" w:cs="Times New Roman"/>
+          <w:sz w:val="40"/>
+          <w:szCs w:val="40"/>
+          <w:lang w:eastAsia="pt-BR"/>
+        </w:rPr>
+      </w:pPr>
+    </w:p>
+    <w:p>
+      <w:pPr>
+        <w:spacing w:after="0" w:line="240" w:lineRule="auto"/>
+        <w:rPr>
+          <w:rFonts w:ascii="Calibri" w:eastAsia="Times New Roman" w:hAnsi="Calibri" w:cs="Times New Roman"/>
+          <w:sz w:val="40"/>
+          <w:szCs w:val="40"/>
+          <w:lang w:eastAsia="pt-BR"/>
+        </w:rPr>
+      </w:pPr>
+    </w:p>
+    <w:p>
+      <w:pPr>
+        <w:spacing w:after="0" w:line="240" w:lineRule="auto"/>
+        <w:rPr>
+          <w:rFonts w:ascii="Calibri" w:eastAsia="Times New Roman" w:hAnsi="Calibri" w:cs="Times New Roman"/>
+          <w:sz w:val="40"/>
+          <w:szCs w:val="40"/>
+          <w:lang w:eastAsia="pt-BR"/>
+        </w:rPr>
+      </w:pPr>
+    </w:p>
+    <w:p>
+      <w:pPr>
+        <w:spacing w:after="0" w:line="240" w:lineRule="auto"/>
+        <w:rPr>
+          <w:rFonts w:ascii="Calibri" w:eastAsia="Times New Roman" w:hAnsi="Calibri" w:cs="Times New Roman"/>
+          <w:sz w:val="40"/>
+          <w:szCs w:val="40"/>
+          <w:lang w:eastAsia="pt-BR"/>
+        </w:rPr>
+      </w:pPr>
+    </w:p>
+    <w:p>
+      <w:pPr>
+        <w:spacing w:after="0" w:line="240" w:lineRule="auto"/>
+        <w:rPr>
+          <w:rFonts w:ascii="Calibri" w:eastAsia="Times New Roman" w:hAnsi="Calibri" w:cs="Times New Roman"/>
+          <w:sz w:val="40"/>
+          <w:szCs w:val="40"/>
+          <w:lang w:eastAsia="pt-BR"/>
+        </w:rPr>
+      </w:pPr>
+    </w:p>
+    <w:p>
+      <w:pPr>
+        <w:spacing w:after="0" w:line="240" w:lineRule="auto"/>
+        <w:rPr>
+          <w:rFonts w:ascii="Calibri" w:eastAsia="Times New Roman" w:hAnsi="Calibri" w:cs="Times New Roman"/>
+          <w:sz w:val="40"/>
+          <w:szCs w:val="40"/>
+          <w:lang w:eastAsia="pt-BR"/>
+        </w:rPr>
+      </w:pPr>
+    </w:p>
+    <w:p>
+      <w:pPr>
+        <w:spacing w:after="0" w:line="240" w:lineRule="auto"/>
+        <w:rPr>
+          <w:rFonts w:ascii="Calibri" w:eastAsia="Times New Roman" w:hAnsi="Calibri" w:cs="Times New Roman"/>
+          <w:sz w:val="40"/>
+          <w:szCs w:val="40"/>
+          <w:lang w:eastAsia="pt-BR"/>
+        </w:rPr>
+      </w:pPr>
+    </w:p>
+    <w:p>
+      <w:pPr>
+        <w:spacing w:after="0" w:line="240" w:lineRule="auto"/>
+        <w:rPr>
+          <w:rFonts w:ascii="Calibri" w:eastAsia="Times New Roman" w:hAnsi="Calibri" w:cs="Times New Roman"/>
+          <w:sz w:val="40"/>
+          <w:szCs w:val="40"/>
+          <w:lang w:eastAsia="pt-BR"/>
+        </w:rPr>
+      </w:pPr>
+    </w:p>
+    <w:p>
+      <w:pPr>
+        <w:spacing w:after="0" w:line="240" w:lineRule="auto"/>
+        <w:rPr>
+          <w:rFonts w:ascii="Calibri" w:eastAsia="Times New Roman" w:hAnsi="Calibri" w:cs="Times New Roman"/>
+          <w:sz w:val="40"/>
+          <w:szCs w:val="40"/>
+          <w:lang w:eastAsia="pt-BR"/>
+        </w:rPr>
+      </w:pPr>
+    </w:p>
+    <w:p>
+      <w:pPr>
+        <w:spacing w:after="0" w:line="240" w:lineRule="auto"/>
+        <w:rPr>
+          <w:rFonts w:ascii="Calibri" w:eastAsia="Times New Roman" w:hAnsi="Calibri" w:cs="Times New Roman"/>
+          <w:sz w:val="40"/>
+          <w:szCs w:val="40"/>
+          <w:lang w:eastAsia="pt-BR"/>
+        </w:rPr>
+      </w:pPr>
+    </w:p>
+    <w:p>
+      <w:pPr>
+        <w:spacing w:after="0" w:line="240" w:lineRule="auto"/>
+        <w:rPr>
+          <w:rFonts w:ascii="Calibri" w:eastAsia="Times New Roman" w:hAnsi="Calibri" w:cs="Times New Roman"/>
+          <w:sz w:val="40"/>
+          <w:szCs w:val="40"/>
+          <w:lang w:eastAsia="pt-BR"/>
+        </w:rPr>
+      </w:pPr>
+    </w:p>
+    <w:p>
+      <w:pPr>
+        <w:spacing w:after="0" w:line="240" w:lineRule="auto"/>
+        <w:rPr>
+          <w:rFonts w:ascii="Calibri" w:eastAsia="Times New Roman" w:hAnsi="Calibri" w:cs="Times New Roman"/>
+          <w:sz w:val="40"/>
+          <w:szCs w:val="40"/>
+          <w:lang w:eastAsia="pt-BR"/>
+        </w:rPr>
+      </w:pPr>
+    </w:p>
+    <w:p>
+      <w:pPr>
+        <w:spacing w:after="0" w:line="240" w:lineRule="auto"/>
+        <w:rPr>
+          <w:rFonts w:ascii="Calibri" w:eastAsia="Times New Roman" w:hAnsi="Calibri" w:cs="Times New Roman"/>
+          <w:sz w:val="40"/>
+          <w:szCs w:val="40"/>
+          <w:lang w:eastAsia="pt-BR"/>
+        </w:rPr>
+      </w:pPr>
+    </w:p>
+    <w:p>
+      <w:pPr>
+        <w:spacing w:after="0" w:line="240" w:lineRule="auto"/>
+        <w:rPr>
+          <w:rFonts w:ascii="Calibri" w:eastAsia="Times New Roman" w:hAnsi="Calibri" w:cs="Times New Roman"/>
+          <w:sz w:val="40"/>
+          <w:szCs w:val="40"/>
+          <w:lang w:eastAsia="pt-BR"/>
+        </w:rPr>
+      </w:pPr>
+    </w:p>
+    <w:p>
+      <w:pPr>
+        <w:spacing w:after="0" w:line="240" w:lineRule="auto"/>
+        <w:rPr>
+          <w:rFonts w:ascii="Calibri" w:eastAsia="Times New Roman" w:hAnsi="Calibri" w:cs="Times New Roman"/>
+          <w:sz w:val="40"/>
+          <w:szCs w:val="40"/>
+          <w:lang w:eastAsia="pt-BR"/>
+        </w:rPr>
+      </w:pPr>
     </w:p>
     <w:p>
       <w:pPr>
@@ -2545,13 +3111,24 @@
           <w:numId w:val="34"/>
         </w:numPr>
         <w:spacing w:after="0" w:line="240" w:lineRule="auto"/>
-        <w:rPr>
-          <w:rFonts w:ascii="Calibri" w:eastAsia="Times New Roman" w:hAnsi="Calibri" w:cs="Times New Roman"/>
-          <w:sz w:val="40"/>
-          <w:szCs w:val="40"/>
-          <w:lang w:eastAsia="pt-BR"/>
-        </w:rPr>
-      </w:pPr>
+        <w:ind w:left="709" w:hanging="142"/>
+        <w:rPr>
+          <w:rFonts w:ascii="Calibri" w:eastAsia="Times New Roman" w:hAnsi="Calibri" w:cs="Times New Roman"/>
+          <w:sz w:val="40"/>
+          <w:szCs w:val="40"/>
+          <w:lang w:eastAsia="pt-BR"/>
+        </w:rPr>
+      </w:pPr>
+      <w:r>
+        <w:rPr>
+          <w:rFonts w:ascii="Calibri" w:eastAsia="Times New Roman" w:hAnsi="Calibri" w:cs="Times New Roman"/>
+          <w:sz w:val="40"/>
+          <w:szCs w:val="40"/>
+          <w:lang w:eastAsia="pt-BR"/>
+        </w:rPr>
+        <w:lastRenderedPageBreak/>
+        <w:t xml:space="preserve"> </w:t>
+      </w:r>
       <w:r>
         <w:rPr>
           <w:rFonts w:ascii="Calibri" w:eastAsia="Times New Roman" w:hAnsi="Calibri" w:cs="Times New Roman"/>
@@ -2607,6 +3184,56 @@
           <w:lang w:eastAsia="pt-BR"/>
         </w:rPr>
         <w:t>==</w:t>
+      </w:r>
+      <w:r>
+        <w:rPr>
+          <w:rFonts w:ascii="Calibri" w:eastAsia="Times New Roman" w:hAnsi="Calibri" w:cs="Times New Roman"/>
+          <w:noProof/>
+          <w:sz w:val="40"/>
+          <w:szCs w:val="40"/>
+          <w:lang w:eastAsia="pt-BR"/>
+        </w:rPr>
+        <w:drawing>
+          <wp:inline distT="0" distB="0" distL="0" distR="0" wp14:anchorId="4A1FE5AA" wp14:editId="44BA9109">
+            <wp:extent cx="5400040" cy="645795"/>
+            <wp:effectExtent l="0" t="0" r="0" b="1905"/>
+            <wp:docPr id="6" name="Imagem 6"/>
+            <wp:cNvGraphicFramePr>
+              <a:graphicFrameLocks xmlns:a="http://schemas.openxmlformats.org/drawingml/2006/main" noChangeAspect="1"/>
+            </wp:cNvGraphicFramePr>
+            <a:graphic xmlns:a="http://schemas.openxmlformats.org/drawingml/2006/main">
+              <a:graphicData uri="http://schemas.openxmlformats.org/drawingml/2006/picture">
+                <pic:pic xmlns:pic="http://schemas.openxmlformats.org/drawingml/2006/picture">
+                  <pic:nvPicPr>
+                    <pic:cNvPr id="0" name="new-card-client.png"/>
+                    <pic:cNvPicPr/>
+                  </pic:nvPicPr>
+                  <pic:blipFill>
+                    <a:blip r:embed="rId10">
+                      <a:extLst>
+                        <a:ext uri="{28A0092B-C50C-407E-A947-70E740481C1C}">
+                          <a14:useLocalDpi xmlns:a14="http://schemas.microsoft.com/office/drawing/2010/main" val="0"/>
+                        </a:ext>
+                      </a:extLst>
+                    </a:blip>
+                    <a:stretch>
+                      <a:fillRect/>
+                    </a:stretch>
+                  </pic:blipFill>
+                  <pic:spPr>
+                    <a:xfrm>
+                      <a:off x="0" y="0"/>
+                      <a:ext cx="5400040" cy="645795"/>
+                    </a:xfrm>
+                    <a:prstGeom prst="rect">
+                      <a:avLst/>
+                    </a:prstGeom>
+                  </pic:spPr>
+                </pic:pic>
+              </a:graphicData>
+            </a:graphic>
+          </wp:inline>
+        </w:drawing>
       </w:r>
     </w:p>
     <w:p>
@@ -2617,6 +3244,7 @@
           <w:numId w:val="33"/>
         </w:numPr>
         <w:spacing w:after="0" w:line="240" w:lineRule="auto"/>
+        <w:jc w:val="both"/>
         <w:rPr>
           <w:rFonts w:ascii="Calibri" w:eastAsia="Times New Roman" w:hAnsi="Calibri" w:cs="Times New Roman"/>
           <w:sz w:val="40"/>
@@ -2671,8 +3299,9 @@
           <w:szCs w:val="40"/>
           <w:lang w:eastAsia="pt-BR"/>
         </w:rPr>
-        <w:t xml:space="preserve"> você digita o </w:t>
-      </w:r>
+        <w:t xml:space="preserve"> você digita o valor de desconto. </w:t>
+      </w:r>
+      <w:proofErr w:type="gramStart"/>
       <w:r>
         <w:rPr>
           <w:rFonts w:ascii="Calibri" w:eastAsia="Times New Roman" w:hAnsi="Calibri" w:cs="Times New Roman"/>
@@ -2680,10 +3309,9 @@
           <w:szCs w:val="40"/>
           <w:lang w:eastAsia="pt-BR"/>
         </w:rPr>
-        <w:lastRenderedPageBreak/>
-        <w:t xml:space="preserve">valor de desconto. </w:t>
-      </w:r>
-      <w:proofErr w:type="gramStart"/>
+        <w:t>Implementação</w:t>
+      </w:r>
+      <w:proofErr w:type="gramEnd"/>
       <w:r>
         <w:rPr>
           <w:rFonts w:ascii="Calibri" w:eastAsia="Times New Roman" w:hAnsi="Calibri" w:cs="Times New Roman"/>
@@ -2691,17 +3319,67 @@
           <w:szCs w:val="40"/>
           <w:lang w:eastAsia="pt-BR"/>
         </w:rPr>
-        <w:t>Implementação</w:t>
-      </w:r>
-      <w:proofErr w:type="gramEnd"/>
-      <w:r>
-        <w:rPr>
-          <w:rFonts w:ascii="Calibri" w:eastAsia="Times New Roman" w:hAnsi="Calibri" w:cs="Times New Roman"/>
-          <w:sz w:val="38"/>
-          <w:szCs w:val="40"/>
-          <w:lang w:eastAsia="pt-BR"/>
-        </w:rPr>
         <w:t xml:space="preserve"> completa com validações de dados para evitar erros.</w:t>
+      </w:r>
+      <w:r>
+        <w:rPr>
+          <w:rFonts w:ascii="Calibri" w:eastAsia="Times New Roman" w:hAnsi="Calibri" w:cs="Times New Roman"/>
+          <w:noProof/>
+          <w:sz w:val="40"/>
+          <w:szCs w:val="40"/>
+          <w:lang w:eastAsia="pt-BR"/>
+        </w:rPr>
+        <w:t xml:space="preserve"> </w:t>
+      </w:r>
+      <w:r>
+        <w:rPr>
+          <w:rFonts w:ascii="Calibri" w:eastAsia="Times New Roman" w:hAnsi="Calibri" w:cs="Times New Roman"/>
+          <w:noProof/>
+          <w:sz w:val="40"/>
+          <w:szCs w:val="40"/>
+          <w:lang w:eastAsia="pt-BR"/>
+        </w:rPr>
+        <w:drawing>
+          <wp:inline distT="0" distB="0" distL="0" distR="0" wp14:anchorId="4E8B7BCB" wp14:editId="581901B2">
+            <wp:extent cx="5400040" cy="3033395"/>
+            <wp:effectExtent l="0" t="0" r="0" b="0"/>
+            <wp:docPr id="7" name="Imagem 7"/>
+            <wp:cNvGraphicFramePr>
+              <a:graphicFrameLocks xmlns:a="http://schemas.openxmlformats.org/drawingml/2006/main" noChangeAspect="1"/>
+            </wp:cNvGraphicFramePr>
+            <a:graphic xmlns:a="http://schemas.openxmlformats.org/drawingml/2006/main">
+              <a:graphicData uri="http://schemas.openxmlformats.org/drawingml/2006/picture">
+                <pic:pic xmlns:pic="http://schemas.openxmlformats.org/drawingml/2006/picture">
+                  <pic:nvPicPr>
+                    <pic:cNvPr id="0" name="new-card-client-open.png"/>
+                    <pic:cNvPicPr/>
+                  </pic:nvPicPr>
+                  <pic:blipFill>
+                    <a:blip r:embed="rId11">
+                      <a:extLst>
+                        <a:ext uri="{28A0092B-C50C-407E-A947-70E740481C1C}">
+                          <a14:useLocalDpi xmlns:a14="http://schemas.microsoft.com/office/drawing/2010/main" val="0"/>
+                        </a:ext>
+                      </a:extLst>
+                    </a:blip>
+                    <a:stretch>
+                      <a:fillRect/>
+                    </a:stretch>
+                  </pic:blipFill>
+                  <pic:spPr>
+                    <a:xfrm>
+                      <a:off x="0" y="0"/>
+                      <a:ext cx="5400040" cy="3033395"/>
+                    </a:xfrm>
+                    <a:prstGeom prst="rect">
+                      <a:avLst/>
+                    </a:prstGeom>
+                  </pic:spPr>
+                </pic:pic>
+              </a:graphicData>
+            </a:graphic>
+          </wp:inline>
+        </w:drawing>
       </w:r>
     </w:p>
     <w:p>
@@ -2712,6 +3390,7 @@
           <w:numId w:val="33"/>
         </w:numPr>
         <w:spacing w:after="0" w:line="240" w:lineRule="auto"/>
+        <w:jc w:val="both"/>
         <w:rPr>
           <w:rFonts w:ascii="Calibri" w:eastAsia="Times New Roman" w:hAnsi="Calibri" w:cs="Times New Roman"/>
           <w:sz w:val="40"/>
@@ -2734,6 +3413,7 @@
         <w:pStyle w:val="PargrafodaLista"/>
         <w:spacing w:after="0" w:line="240" w:lineRule="auto"/>
         <w:ind w:left="76"/>
+        <w:jc w:val="both"/>
         <w:rPr>
           <w:rFonts w:ascii="Calibri" w:eastAsia="Times New Roman" w:hAnsi="Calibri" w:cs="Times New Roman"/>
           <w:sz w:val="40"/>
@@ -2774,6 +3454,7 @@
         <w:pStyle w:val="PargrafodaLista"/>
         <w:spacing w:after="0" w:line="240" w:lineRule="auto"/>
         <w:ind w:left="76"/>
+        <w:jc w:val="both"/>
         <w:rPr>
           <w:rFonts w:ascii="Calibri" w:eastAsia="Times New Roman" w:hAnsi="Calibri" w:cs="Times New Roman"/>
           <w:sz w:val="40"/>
@@ -2834,6 +3515,7 @@
     <w:p>
       <w:pPr>
         <w:spacing w:after="0" w:line="240" w:lineRule="auto"/>
+        <w:jc w:val="both"/>
         <w:rPr>
           <w:rFonts w:ascii="Calibri" w:eastAsia="Times New Roman" w:hAnsi="Calibri" w:cs="Times New Roman"/>
           <w:sz w:val="40"/>
@@ -2854,6 +3536,7 @@
     <w:p>
       <w:pPr>
         <w:spacing w:after="0" w:line="240" w:lineRule="auto"/>
+        <w:jc w:val="both"/>
         <w:rPr>
           <w:rFonts w:ascii="Calibri" w:eastAsia="Times New Roman" w:hAnsi="Calibri" w:cs="Times New Roman"/>
           <w:sz w:val="40"/>
@@ -2917,7 +3600,17 @@
           <w:szCs w:val="40"/>
           <w:lang w:eastAsia="pt-BR"/>
         </w:rPr>
-        <w:t>dispositivos móveis, principalmente de botões mal posicionados em celulares ou que ficavam cortados em telas compactas;</w:t>
+        <w:t xml:space="preserve">dispositivos móveis, principalmente de botões mal </w:t>
+      </w:r>
+      <w:r>
+        <w:rPr>
+          <w:rFonts w:ascii="Calibri" w:eastAsia="Times New Roman" w:hAnsi="Calibri" w:cs="Times New Roman"/>
+          <w:sz w:val="40"/>
+          <w:szCs w:val="40"/>
+          <w:lang w:eastAsia="pt-BR"/>
+        </w:rPr>
+        <w:lastRenderedPageBreak/>
+        <w:t>posicionados em celulares ou que ficavam cortados em telas compactas;</w:t>
       </w:r>
     </w:p>
     <w:p>
@@ -2938,6 +3631,344 @@
         <w:pStyle w:val="PargrafodaLista"/>
         <w:spacing w:after="0" w:line="240" w:lineRule="auto"/>
         <w:ind w:left="76"/>
+        <w:rPr>
+          <w:rFonts w:ascii="Calibri" w:eastAsia="Times New Roman" w:hAnsi="Calibri" w:cs="Times New Roman"/>
+          <w:sz w:val="40"/>
+          <w:szCs w:val="40"/>
+          <w:lang w:eastAsia="pt-BR"/>
+        </w:rPr>
+      </w:pPr>
+    </w:p>
+    <w:p>
+      <w:pPr>
+        <w:pStyle w:val="PargrafodaLista"/>
+        <w:spacing w:after="0" w:line="240" w:lineRule="auto"/>
+        <w:ind w:left="900"/>
+        <w:rPr>
+          <w:rFonts w:ascii="Calibri" w:eastAsia="Times New Roman" w:hAnsi="Calibri" w:cs="Times New Roman"/>
+          <w:sz w:val="40"/>
+          <w:szCs w:val="40"/>
+          <w:lang w:eastAsia="pt-BR"/>
+        </w:rPr>
+      </w:pPr>
+    </w:p>
+    <w:p>
+      <w:pPr>
+        <w:pStyle w:val="PargrafodaLista"/>
+        <w:spacing w:after="0" w:line="240" w:lineRule="auto"/>
+        <w:ind w:left="900"/>
+        <w:rPr>
+          <w:rFonts w:ascii="Calibri" w:eastAsia="Times New Roman" w:hAnsi="Calibri" w:cs="Times New Roman"/>
+          <w:sz w:val="40"/>
+          <w:szCs w:val="40"/>
+          <w:lang w:eastAsia="pt-BR"/>
+        </w:rPr>
+      </w:pPr>
+    </w:p>
+    <w:p>
+      <w:pPr>
+        <w:pStyle w:val="PargrafodaLista"/>
+        <w:spacing w:after="0" w:line="240" w:lineRule="auto"/>
+        <w:ind w:left="900"/>
+        <w:rPr>
+          <w:rFonts w:ascii="Calibri" w:eastAsia="Times New Roman" w:hAnsi="Calibri" w:cs="Times New Roman"/>
+          <w:sz w:val="40"/>
+          <w:szCs w:val="40"/>
+          <w:lang w:eastAsia="pt-BR"/>
+        </w:rPr>
+      </w:pPr>
+    </w:p>
+    <w:p>
+      <w:pPr>
+        <w:pStyle w:val="PargrafodaLista"/>
+        <w:spacing w:after="0" w:line="240" w:lineRule="auto"/>
+        <w:ind w:left="900"/>
+        <w:rPr>
+          <w:rFonts w:ascii="Calibri" w:eastAsia="Times New Roman" w:hAnsi="Calibri" w:cs="Times New Roman"/>
+          <w:sz w:val="40"/>
+          <w:szCs w:val="40"/>
+          <w:lang w:eastAsia="pt-BR"/>
+        </w:rPr>
+      </w:pPr>
+    </w:p>
+    <w:p>
+      <w:pPr>
+        <w:pStyle w:val="PargrafodaLista"/>
+        <w:spacing w:after="0" w:line="240" w:lineRule="auto"/>
+        <w:ind w:left="900"/>
+        <w:rPr>
+          <w:rFonts w:ascii="Calibri" w:eastAsia="Times New Roman" w:hAnsi="Calibri" w:cs="Times New Roman"/>
+          <w:sz w:val="40"/>
+          <w:szCs w:val="40"/>
+          <w:lang w:eastAsia="pt-BR"/>
+        </w:rPr>
+      </w:pPr>
+    </w:p>
+    <w:p>
+      <w:pPr>
+        <w:pStyle w:val="PargrafodaLista"/>
+        <w:spacing w:after="0" w:line="240" w:lineRule="auto"/>
+        <w:ind w:left="900"/>
+        <w:rPr>
+          <w:rFonts w:ascii="Calibri" w:eastAsia="Times New Roman" w:hAnsi="Calibri" w:cs="Times New Roman"/>
+          <w:sz w:val="40"/>
+          <w:szCs w:val="40"/>
+          <w:lang w:eastAsia="pt-BR"/>
+        </w:rPr>
+      </w:pPr>
+    </w:p>
+    <w:p>
+      <w:pPr>
+        <w:pStyle w:val="PargrafodaLista"/>
+        <w:spacing w:after="0" w:line="240" w:lineRule="auto"/>
+        <w:ind w:left="900"/>
+        <w:rPr>
+          <w:rFonts w:ascii="Calibri" w:eastAsia="Times New Roman" w:hAnsi="Calibri" w:cs="Times New Roman"/>
+          <w:sz w:val="40"/>
+          <w:szCs w:val="40"/>
+          <w:lang w:eastAsia="pt-BR"/>
+        </w:rPr>
+      </w:pPr>
+    </w:p>
+    <w:p>
+      <w:pPr>
+        <w:pStyle w:val="PargrafodaLista"/>
+        <w:spacing w:after="0" w:line="240" w:lineRule="auto"/>
+        <w:ind w:left="900"/>
+        <w:rPr>
+          <w:rFonts w:ascii="Calibri" w:eastAsia="Times New Roman" w:hAnsi="Calibri" w:cs="Times New Roman"/>
+          <w:sz w:val="40"/>
+          <w:szCs w:val="40"/>
+          <w:lang w:eastAsia="pt-BR"/>
+        </w:rPr>
+      </w:pPr>
+    </w:p>
+    <w:p>
+      <w:pPr>
+        <w:pStyle w:val="PargrafodaLista"/>
+        <w:spacing w:after="0" w:line="240" w:lineRule="auto"/>
+        <w:ind w:left="900"/>
+        <w:rPr>
+          <w:rFonts w:ascii="Calibri" w:eastAsia="Times New Roman" w:hAnsi="Calibri" w:cs="Times New Roman"/>
+          <w:sz w:val="40"/>
+          <w:szCs w:val="40"/>
+          <w:lang w:eastAsia="pt-BR"/>
+        </w:rPr>
+      </w:pPr>
+    </w:p>
+    <w:p>
+      <w:pPr>
+        <w:pStyle w:val="PargrafodaLista"/>
+        <w:spacing w:after="0" w:line="240" w:lineRule="auto"/>
+        <w:ind w:left="900"/>
+        <w:rPr>
+          <w:rFonts w:ascii="Calibri" w:eastAsia="Times New Roman" w:hAnsi="Calibri" w:cs="Times New Roman"/>
+          <w:sz w:val="40"/>
+          <w:szCs w:val="40"/>
+          <w:lang w:eastAsia="pt-BR"/>
+        </w:rPr>
+      </w:pPr>
+    </w:p>
+    <w:p>
+      <w:pPr>
+        <w:pStyle w:val="PargrafodaLista"/>
+        <w:spacing w:after="0" w:line="240" w:lineRule="auto"/>
+        <w:ind w:left="900"/>
+        <w:rPr>
+          <w:rFonts w:ascii="Calibri" w:eastAsia="Times New Roman" w:hAnsi="Calibri" w:cs="Times New Roman"/>
+          <w:sz w:val="40"/>
+          <w:szCs w:val="40"/>
+          <w:lang w:eastAsia="pt-BR"/>
+        </w:rPr>
+      </w:pPr>
+    </w:p>
+    <w:p>
+      <w:pPr>
+        <w:pStyle w:val="PargrafodaLista"/>
+        <w:spacing w:after="0" w:line="240" w:lineRule="auto"/>
+        <w:ind w:left="900"/>
+        <w:rPr>
+          <w:rFonts w:ascii="Calibri" w:eastAsia="Times New Roman" w:hAnsi="Calibri" w:cs="Times New Roman"/>
+          <w:sz w:val="40"/>
+          <w:szCs w:val="40"/>
+          <w:lang w:eastAsia="pt-BR"/>
+        </w:rPr>
+      </w:pPr>
+    </w:p>
+    <w:p>
+      <w:pPr>
+        <w:pStyle w:val="PargrafodaLista"/>
+        <w:spacing w:after="0" w:line="240" w:lineRule="auto"/>
+        <w:ind w:left="900"/>
+        <w:rPr>
+          <w:rFonts w:ascii="Calibri" w:eastAsia="Times New Roman" w:hAnsi="Calibri" w:cs="Times New Roman"/>
+          <w:sz w:val="40"/>
+          <w:szCs w:val="40"/>
+          <w:lang w:eastAsia="pt-BR"/>
+        </w:rPr>
+      </w:pPr>
+    </w:p>
+    <w:p>
+      <w:pPr>
+        <w:pStyle w:val="PargrafodaLista"/>
+        <w:spacing w:after="0" w:line="240" w:lineRule="auto"/>
+        <w:ind w:left="900"/>
+        <w:rPr>
+          <w:rFonts w:ascii="Calibri" w:eastAsia="Times New Roman" w:hAnsi="Calibri" w:cs="Times New Roman"/>
+          <w:sz w:val="40"/>
+          <w:szCs w:val="40"/>
+          <w:lang w:eastAsia="pt-BR"/>
+        </w:rPr>
+      </w:pPr>
+    </w:p>
+    <w:p>
+      <w:pPr>
+        <w:pStyle w:val="PargrafodaLista"/>
+        <w:spacing w:after="0" w:line="240" w:lineRule="auto"/>
+        <w:ind w:left="900"/>
+        <w:rPr>
+          <w:rFonts w:ascii="Calibri" w:eastAsia="Times New Roman" w:hAnsi="Calibri" w:cs="Times New Roman"/>
+          <w:sz w:val="40"/>
+          <w:szCs w:val="40"/>
+          <w:lang w:eastAsia="pt-BR"/>
+        </w:rPr>
+      </w:pPr>
+    </w:p>
+    <w:p>
+      <w:pPr>
+        <w:pStyle w:val="PargrafodaLista"/>
+        <w:spacing w:after="0" w:line="240" w:lineRule="auto"/>
+        <w:ind w:left="900"/>
+        <w:rPr>
+          <w:rFonts w:ascii="Calibri" w:eastAsia="Times New Roman" w:hAnsi="Calibri" w:cs="Times New Roman"/>
+          <w:sz w:val="40"/>
+          <w:szCs w:val="40"/>
+          <w:lang w:eastAsia="pt-BR"/>
+        </w:rPr>
+      </w:pPr>
+    </w:p>
+    <w:p>
+      <w:pPr>
+        <w:pStyle w:val="PargrafodaLista"/>
+        <w:spacing w:after="0" w:line="240" w:lineRule="auto"/>
+        <w:ind w:left="900"/>
+        <w:rPr>
+          <w:rFonts w:ascii="Calibri" w:eastAsia="Times New Roman" w:hAnsi="Calibri" w:cs="Times New Roman"/>
+          <w:sz w:val="40"/>
+          <w:szCs w:val="40"/>
+          <w:lang w:eastAsia="pt-BR"/>
+        </w:rPr>
+      </w:pPr>
+    </w:p>
+    <w:p>
+      <w:pPr>
+        <w:pStyle w:val="PargrafodaLista"/>
+        <w:spacing w:after="0" w:line="240" w:lineRule="auto"/>
+        <w:ind w:left="900"/>
+        <w:rPr>
+          <w:rFonts w:ascii="Calibri" w:eastAsia="Times New Roman" w:hAnsi="Calibri" w:cs="Times New Roman"/>
+          <w:sz w:val="40"/>
+          <w:szCs w:val="40"/>
+          <w:lang w:eastAsia="pt-BR"/>
+        </w:rPr>
+      </w:pPr>
+    </w:p>
+    <w:p>
+      <w:pPr>
+        <w:pStyle w:val="PargrafodaLista"/>
+        <w:spacing w:after="0" w:line="240" w:lineRule="auto"/>
+        <w:ind w:left="900"/>
+        <w:rPr>
+          <w:rFonts w:ascii="Calibri" w:eastAsia="Times New Roman" w:hAnsi="Calibri" w:cs="Times New Roman"/>
+          <w:sz w:val="40"/>
+          <w:szCs w:val="40"/>
+          <w:lang w:eastAsia="pt-BR"/>
+        </w:rPr>
+      </w:pPr>
+    </w:p>
+    <w:p>
+      <w:pPr>
+        <w:pStyle w:val="PargrafodaLista"/>
+        <w:spacing w:after="0" w:line="240" w:lineRule="auto"/>
+        <w:ind w:left="900"/>
+        <w:rPr>
+          <w:rFonts w:ascii="Calibri" w:eastAsia="Times New Roman" w:hAnsi="Calibri" w:cs="Times New Roman"/>
+          <w:sz w:val="40"/>
+          <w:szCs w:val="40"/>
+          <w:lang w:eastAsia="pt-BR"/>
+        </w:rPr>
+      </w:pPr>
+    </w:p>
+    <w:p>
+      <w:pPr>
+        <w:pStyle w:val="PargrafodaLista"/>
+        <w:spacing w:after="0" w:line="240" w:lineRule="auto"/>
+        <w:ind w:left="900"/>
+        <w:rPr>
+          <w:rFonts w:ascii="Calibri" w:eastAsia="Times New Roman" w:hAnsi="Calibri" w:cs="Times New Roman"/>
+          <w:sz w:val="40"/>
+          <w:szCs w:val="40"/>
+          <w:lang w:eastAsia="pt-BR"/>
+        </w:rPr>
+      </w:pPr>
+    </w:p>
+    <w:p>
+      <w:pPr>
+        <w:pStyle w:val="PargrafodaLista"/>
+        <w:spacing w:after="0" w:line="240" w:lineRule="auto"/>
+        <w:ind w:left="900"/>
+        <w:rPr>
+          <w:rFonts w:ascii="Calibri" w:eastAsia="Times New Roman" w:hAnsi="Calibri" w:cs="Times New Roman"/>
+          <w:sz w:val="40"/>
+          <w:szCs w:val="40"/>
+          <w:lang w:eastAsia="pt-BR"/>
+        </w:rPr>
+      </w:pPr>
+    </w:p>
+    <w:p>
+      <w:pPr>
+        <w:pStyle w:val="PargrafodaLista"/>
+        <w:spacing w:after="0" w:line="240" w:lineRule="auto"/>
+        <w:ind w:left="900"/>
+        <w:rPr>
+          <w:rFonts w:ascii="Calibri" w:eastAsia="Times New Roman" w:hAnsi="Calibri" w:cs="Times New Roman"/>
+          <w:sz w:val="40"/>
+          <w:szCs w:val="40"/>
+          <w:lang w:eastAsia="pt-BR"/>
+        </w:rPr>
+      </w:pPr>
+    </w:p>
+    <w:p>
+      <w:pPr>
+        <w:pStyle w:val="PargrafodaLista"/>
+        <w:spacing w:after="0" w:line="240" w:lineRule="auto"/>
+        <w:ind w:left="900"/>
+        <w:rPr>
+          <w:rFonts w:ascii="Calibri" w:eastAsia="Times New Roman" w:hAnsi="Calibri" w:cs="Times New Roman"/>
+          <w:sz w:val="40"/>
+          <w:szCs w:val="40"/>
+          <w:lang w:eastAsia="pt-BR"/>
+        </w:rPr>
+      </w:pPr>
+    </w:p>
+    <w:p>
+      <w:pPr>
+        <w:pStyle w:val="PargrafodaLista"/>
+        <w:spacing w:after="0" w:line="240" w:lineRule="auto"/>
+        <w:ind w:left="900"/>
+        <w:rPr>
+          <w:rFonts w:ascii="Calibri" w:eastAsia="Times New Roman" w:hAnsi="Calibri" w:cs="Times New Roman"/>
+          <w:sz w:val="40"/>
+          <w:szCs w:val="40"/>
+          <w:lang w:eastAsia="pt-BR"/>
+        </w:rPr>
+      </w:pPr>
+    </w:p>
+    <w:p>
+      <w:pPr>
+        <w:pStyle w:val="PargrafodaLista"/>
+        <w:spacing w:after="0" w:line="240" w:lineRule="auto"/>
+        <w:ind w:left="900"/>
         <w:rPr>
           <w:rFonts w:ascii="Calibri" w:eastAsia="Times New Roman" w:hAnsi="Calibri" w:cs="Times New Roman"/>
           <w:sz w:val="40"/>
@@ -2981,6 +4012,7 @@
           <w:szCs w:val="40"/>
           <w:lang w:eastAsia="pt-BR"/>
         </w:rPr>
+        <w:lastRenderedPageBreak/>
         <w:t>==</w:t>
       </w:r>
       <w:r>
@@ -3000,6 +4032,69 @@
           <w:lang w:eastAsia="pt-BR"/>
         </w:rPr>
         <w:t>==</w:t>
+      </w:r>
+    </w:p>
+    <w:p>
+      <w:pPr>
+        <w:pStyle w:val="PargrafodaLista"/>
+        <w:spacing w:after="0" w:line="240" w:lineRule="auto"/>
+        <w:ind w:left="2340"/>
+        <w:rPr>
+          <w:rFonts w:ascii="Calibri" w:eastAsia="Times New Roman" w:hAnsi="Calibri" w:cs="Times New Roman"/>
+          <w:sz w:val="40"/>
+          <w:szCs w:val="40"/>
+          <w:lang w:eastAsia="pt-BR"/>
+        </w:rPr>
+      </w:pPr>
+      <w:r>
+        <w:rPr>
+          <w:rFonts w:ascii="Calibri" w:eastAsia="Times New Roman" w:hAnsi="Calibri" w:cs="Times New Roman"/>
+          <w:noProof/>
+          <w:sz w:val="40"/>
+          <w:szCs w:val="40"/>
+          <w:lang w:eastAsia="pt-BR"/>
+        </w:rPr>
+        <w:drawing>
+          <wp:inline distT="0" distB="0" distL="0" distR="0">
+            <wp:extent cx="2978303" cy="762039"/>
+            <wp:effectExtent l="0" t="0" r="0" b="0"/>
+            <wp:docPr id="9" name="Imagem 9"/>
+            <wp:cNvGraphicFramePr>
+              <a:graphicFrameLocks xmlns:a="http://schemas.openxmlformats.org/drawingml/2006/main" noChangeAspect="1"/>
+            </wp:cNvGraphicFramePr>
+            <a:graphic xmlns:a="http://schemas.openxmlformats.org/drawingml/2006/main">
+              <a:graphicData uri="http://schemas.openxmlformats.org/drawingml/2006/picture">
+                <pic:pic xmlns:pic="http://schemas.openxmlformats.org/drawingml/2006/picture">
+                  <pic:nvPicPr>
+                    <pic:cNvPr id="0" name="home.png"/>
+                    <pic:cNvPicPr/>
+                  </pic:nvPicPr>
+                  <pic:blipFill>
+                    <a:blip r:embed="rId12">
+                      <a:extLst>
+                        <a:ext uri="{28A0092B-C50C-407E-A947-70E740481C1C}">
+                          <a14:useLocalDpi xmlns:a14="http://schemas.microsoft.com/office/drawing/2010/main" val="0"/>
+                        </a:ext>
+                      </a:extLst>
+                    </a:blip>
+                    <a:stretch>
+                      <a:fillRect/>
+                    </a:stretch>
+                  </pic:blipFill>
+                  <pic:spPr>
+                    <a:xfrm>
+                      <a:off x="0" y="0"/>
+                      <a:ext cx="2978303" cy="762039"/>
+                    </a:xfrm>
+                    <a:prstGeom prst="rect">
+                      <a:avLst/>
+                    </a:prstGeom>
+                  </pic:spPr>
+                </pic:pic>
+              </a:graphicData>
+            </a:graphic>
+          </wp:inline>
+        </w:drawing>
       </w:r>
     </w:p>
     <w:p>
@@ -3010,6 +4105,7 @@
           <w:numId w:val="33"/>
         </w:numPr>
         <w:spacing w:after="0" w:line="240" w:lineRule="auto"/>
+        <w:jc w:val="both"/>
         <w:rPr>
           <w:rFonts w:ascii="Calibri" w:eastAsia="Times New Roman" w:hAnsi="Calibri" w:cs="Times New Roman"/>
           <w:sz w:val="40"/>
@@ -3035,6 +4131,7 @@
           <w:numId w:val="33"/>
         </w:numPr>
         <w:spacing w:after="0" w:line="240" w:lineRule="auto"/>
+        <w:jc w:val="both"/>
         <w:rPr>
           <w:rFonts w:ascii="Calibri" w:eastAsia="Times New Roman" w:hAnsi="Calibri" w:cs="Times New Roman"/>
           <w:sz w:val="40"/>
@@ -3071,6 +4168,226 @@
         </w:rPr>
         <w:t xml:space="preserve"> que muda os links de acordo com a página atual do usuário;</w:t>
       </w:r>
+    </w:p>
+    <w:p>
+      <w:pPr>
+        <w:spacing w:after="0" w:line="240" w:lineRule="auto"/>
+        <w:rPr>
+          <w:rFonts w:ascii="Calibri" w:eastAsia="Times New Roman" w:hAnsi="Calibri" w:cs="Times New Roman"/>
+          <w:sz w:val="40"/>
+          <w:szCs w:val="40"/>
+          <w:lang w:eastAsia="pt-BR"/>
+        </w:rPr>
+      </w:pPr>
+    </w:p>
+    <w:p>
+      <w:pPr>
+        <w:spacing w:after="0" w:line="240" w:lineRule="auto"/>
+        <w:rPr>
+          <w:rFonts w:ascii="Calibri" w:eastAsia="Times New Roman" w:hAnsi="Calibri" w:cs="Times New Roman"/>
+          <w:sz w:val="40"/>
+          <w:szCs w:val="40"/>
+          <w:lang w:eastAsia="pt-BR"/>
+        </w:rPr>
+      </w:pPr>
+    </w:p>
+    <w:p>
+      <w:pPr>
+        <w:spacing w:after="0" w:line="240" w:lineRule="auto"/>
+        <w:rPr>
+          <w:rFonts w:ascii="Calibri" w:eastAsia="Times New Roman" w:hAnsi="Calibri" w:cs="Times New Roman"/>
+          <w:sz w:val="40"/>
+          <w:szCs w:val="40"/>
+          <w:lang w:eastAsia="pt-BR"/>
+        </w:rPr>
+      </w:pPr>
+    </w:p>
+    <w:p>
+      <w:pPr>
+        <w:spacing w:after="0" w:line="240" w:lineRule="auto"/>
+        <w:rPr>
+          <w:rFonts w:ascii="Calibri" w:eastAsia="Times New Roman" w:hAnsi="Calibri" w:cs="Times New Roman"/>
+          <w:sz w:val="40"/>
+          <w:szCs w:val="40"/>
+          <w:lang w:eastAsia="pt-BR"/>
+        </w:rPr>
+      </w:pPr>
+    </w:p>
+    <w:p>
+      <w:pPr>
+        <w:spacing w:after="0" w:line="240" w:lineRule="auto"/>
+        <w:rPr>
+          <w:rFonts w:ascii="Calibri" w:eastAsia="Times New Roman" w:hAnsi="Calibri" w:cs="Times New Roman"/>
+          <w:sz w:val="40"/>
+          <w:szCs w:val="40"/>
+          <w:lang w:eastAsia="pt-BR"/>
+        </w:rPr>
+      </w:pPr>
+    </w:p>
+    <w:p>
+      <w:pPr>
+        <w:spacing w:after="0" w:line="240" w:lineRule="auto"/>
+        <w:rPr>
+          <w:rFonts w:ascii="Calibri" w:eastAsia="Times New Roman" w:hAnsi="Calibri" w:cs="Times New Roman"/>
+          <w:sz w:val="40"/>
+          <w:szCs w:val="40"/>
+          <w:lang w:eastAsia="pt-BR"/>
+        </w:rPr>
+      </w:pPr>
+    </w:p>
+    <w:p>
+      <w:pPr>
+        <w:spacing w:after="0" w:line="240" w:lineRule="auto"/>
+        <w:rPr>
+          <w:rFonts w:ascii="Calibri" w:eastAsia="Times New Roman" w:hAnsi="Calibri" w:cs="Times New Roman"/>
+          <w:sz w:val="40"/>
+          <w:szCs w:val="40"/>
+          <w:lang w:eastAsia="pt-BR"/>
+        </w:rPr>
+      </w:pPr>
+    </w:p>
+    <w:p>
+      <w:pPr>
+        <w:spacing w:after="0" w:line="240" w:lineRule="auto"/>
+        <w:rPr>
+          <w:rFonts w:ascii="Calibri" w:eastAsia="Times New Roman" w:hAnsi="Calibri" w:cs="Times New Roman"/>
+          <w:sz w:val="40"/>
+          <w:szCs w:val="40"/>
+          <w:lang w:eastAsia="pt-BR"/>
+        </w:rPr>
+      </w:pPr>
+    </w:p>
+    <w:p>
+      <w:pPr>
+        <w:spacing w:after="0" w:line="240" w:lineRule="auto"/>
+        <w:rPr>
+          <w:rFonts w:ascii="Calibri" w:eastAsia="Times New Roman" w:hAnsi="Calibri" w:cs="Times New Roman"/>
+          <w:sz w:val="40"/>
+          <w:szCs w:val="40"/>
+          <w:lang w:eastAsia="pt-BR"/>
+        </w:rPr>
+      </w:pPr>
+    </w:p>
+    <w:p>
+      <w:pPr>
+        <w:spacing w:after="0" w:line="240" w:lineRule="auto"/>
+        <w:rPr>
+          <w:rFonts w:ascii="Calibri" w:eastAsia="Times New Roman" w:hAnsi="Calibri" w:cs="Times New Roman"/>
+          <w:sz w:val="40"/>
+          <w:szCs w:val="40"/>
+          <w:lang w:eastAsia="pt-BR"/>
+        </w:rPr>
+      </w:pPr>
+    </w:p>
+    <w:p>
+      <w:pPr>
+        <w:spacing w:after="0" w:line="240" w:lineRule="auto"/>
+        <w:rPr>
+          <w:rFonts w:ascii="Calibri" w:eastAsia="Times New Roman" w:hAnsi="Calibri" w:cs="Times New Roman"/>
+          <w:sz w:val="40"/>
+          <w:szCs w:val="40"/>
+          <w:lang w:eastAsia="pt-BR"/>
+        </w:rPr>
+      </w:pPr>
+    </w:p>
+    <w:p>
+      <w:pPr>
+        <w:spacing w:after="0" w:line="240" w:lineRule="auto"/>
+        <w:rPr>
+          <w:rFonts w:ascii="Calibri" w:eastAsia="Times New Roman" w:hAnsi="Calibri" w:cs="Times New Roman"/>
+          <w:sz w:val="40"/>
+          <w:szCs w:val="40"/>
+          <w:lang w:eastAsia="pt-BR"/>
+        </w:rPr>
+      </w:pPr>
+    </w:p>
+    <w:p>
+      <w:pPr>
+        <w:spacing w:after="0" w:line="240" w:lineRule="auto"/>
+        <w:rPr>
+          <w:rFonts w:ascii="Calibri" w:eastAsia="Times New Roman" w:hAnsi="Calibri" w:cs="Times New Roman"/>
+          <w:sz w:val="40"/>
+          <w:szCs w:val="40"/>
+          <w:lang w:eastAsia="pt-BR"/>
+        </w:rPr>
+      </w:pPr>
+    </w:p>
+    <w:p>
+      <w:pPr>
+        <w:spacing w:after="0" w:line="240" w:lineRule="auto"/>
+        <w:rPr>
+          <w:rFonts w:ascii="Calibri" w:eastAsia="Times New Roman" w:hAnsi="Calibri" w:cs="Times New Roman"/>
+          <w:sz w:val="40"/>
+          <w:szCs w:val="40"/>
+          <w:lang w:eastAsia="pt-BR"/>
+        </w:rPr>
+      </w:pPr>
+    </w:p>
+    <w:p>
+      <w:pPr>
+        <w:spacing w:after="0" w:line="240" w:lineRule="auto"/>
+        <w:rPr>
+          <w:rFonts w:ascii="Calibri" w:eastAsia="Times New Roman" w:hAnsi="Calibri" w:cs="Times New Roman"/>
+          <w:sz w:val="40"/>
+          <w:szCs w:val="40"/>
+          <w:lang w:eastAsia="pt-BR"/>
+        </w:rPr>
+      </w:pPr>
+    </w:p>
+    <w:p>
+      <w:pPr>
+        <w:spacing w:after="0" w:line="240" w:lineRule="auto"/>
+        <w:rPr>
+          <w:rFonts w:ascii="Calibri" w:eastAsia="Times New Roman" w:hAnsi="Calibri" w:cs="Times New Roman"/>
+          <w:sz w:val="40"/>
+          <w:szCs w:val="40"/>
+          <w:lang w:eastAsia="pt-BR"/>
+        </w:rPr>
+      </w:pPr>
+    </w:p>
+    <w:p>
+      <w:pPr>
+        <w:spacing w:after="0" w:line="240" w:lineRule="auto"/>
+        <w:rPr>
+          <w:rFonts w:ascii="Calibri" w:eastAsia="Times New Roman" w:hAnsi="Calibri" w:cs="Times New Roman"/>
+          <w:sz w:val="40"/>
+          <w:szCs w:val="40"/>
+          <w:lang w:eastAsia="pt-BR"/>
+        </w:rPr>
+      </w:pPr>
+    </w:p>
+    <w:p>
+      <w:pPr>
+        <w:spacing w:after="0" w:line="240" w:lineRule="auto"/>
+        <w:rPr>
+          <w:rFonts w:ascii="Calibri" w:eastAsia="Times New Roman" w:hAnsi="Calibri" w:cs="Times New Roman"/>
+          <w:sz w:val="40"/>
+          <w:szCs w:val="40"/>
+          <w:lang w:eastAsia="pt-BR"/>
+        </w:rPr>
+      </w:pPr>
+    </w:p>
+    <w:p>
+      <w:pPr>
+        <w:spacing w:after="0" w:line="240" w:lineRule="auto"/>
+        <w:rPr>
+          <w:rFonts w:ascii="Calibri" w:eastAsia="Times New Roman" w:hAnsi="Calibri" w:cs="Times New Roman"/>
+          <w:sz w:val="40"/>
+          <w:szCs w:val="40"/>
+          <w:lang w:eastAsia="pt-BR"/>
+        </w:rPr>
+      </w:pPr>
+    </w:p>
+    <w:p>
+      <w:pPr>
+        <w:spacing w:after="0" w:line="240" w:lineRule="auto"/>
+        <w:rPr>
+          <w:rFonts w:ascii="Calibri" w:eastAsia="Times New Roman" w:hAnsi="Calibri" w:cs="Times New Roman"/>
+          <w:sz w:val="40"/>
+          <w:szCs w:val="40"/>
+          <w:lang w:eastAsia="pt-BR"/>
+        </w:rPr>
+      </w:pPr>
     </w:p>
     <w:p>
       <w:pPr>
@@ -3105,6 +4422,7 @@
           <w:szCs w:val="40"/>
           <w:lang w:eastAsia="pt-BR"/>
         </w:rPr>
+        <w:lastRenderedPageBreak/>
         <w:t>==</w:t>
       </w:r>
       <w:r>
@@ -3176,6 +4494,69 @@
         <w:t>==</w:t>
       </w:r>
       <w:proofErr w:type="gramEnd"/>
+    </w:p>
+    <w:p>
+      <w:pPr>
+        <w:pStyle w:val="PargrafodaLista"/>
+        <w:spacing w:after="0" w:line="240" w:lineRule="auto"/>
+        <w:ind w:left="142"/>
+        <w:rPr>
+          <w:rFonts w:ascii="Calibri" w:eastAsia="Times New Roman" w:hAnsi="Calibri" w:cs="Times New Roman"/>
+          <w:sz w:val="40"/>
+          <w:szCs w:val="40"/>
+          <w:lang w:eastAsia="pt-BR"/>
+        </w:rPr>
+      </w:pPr>
+      <w:r>
+        <w:rPr>
+          <w:rFonts w:ascii="Calibri" w:eastAsia="Times New Roman" w:hAnsi="Calibri" w:cs="Times New Roman"/>
+          <w:noProof/>
+          <w:sz w:val="40"/>
+          <w:szCs w:val="40"/>
+          <w:lang w:eastAsia="pt-BR"/>
+        </w:rPr>
+        <w:drawing>
+          <wp:inline distT="0" distB="0" distL="0" distR="0">
+            <wp:extent cx="4629388" cy="3486329"/>
+            <wp:effectExtent l="0" t="0" r="0" b="0"/>
+            <wp:docPr id="10" name="Imagem 10"/>
+            <wp:cNvGraphicFramePr>
+              <a:graphicFrameLocks xmlns:a="http://schemas.openxmlformats.org/drawingml/2006/main" noChangeAspect="1"/>
+            </wp:cNvGraphicFramePr>
+            <a:graphic xmlns:a="http://schemas.openxmlformats.org/drawingml/2006/main">
+              <a:graphicData uri="http://schemas.openxmlformats.org/drawingml/2006/picture">
+                <pic:pic xmlns:pic="http://schemas.openxmlformats.org/drawingml/2006/picture">
+                  <pic:nvPicPr>
+                    <pic:cNvPr id="0" name="loyalty-podium-full.png"/>
+                    <pic:cNvPicPr/>
+                  </pic:nvPicPr>
+                  <pic:blipFill>
+                    <a:blip r:embed="rId13">
+                      <a:extLst>
+                        <a:ext uri="{28A0092B-C50C-407E-A947-70E740481C1C}">
+                          <a14:useLocalDpi xmlns:a14="http://schemas.microsoft.com/office/drawing/2010/main" val="0"/>
+                        </a:ext>
+                      </a:extLst>
+                    </a:blip>
+                    <a:stretch>
+                      <a:fillRect/>
+                    </a:stretch>
+                  </pic:blipFill>
+                  <pic:spPr>
+                    <a:xfrm>
+                      <a:off x="0" y="0"/>
+                      <a:ext cx="4629388" cy="3486329"/>
+                    </a:xfrm>
+                    <a:prstGeom prst="rect">
+                      <a:avLst/>
+                    </a:prstGeom>
+                  </pic:spPr>
+                </pic:pic>
+              </a:graphicData>
+            </a:graphic>
+          </wp:inline>
+        </w:drawing>
+      </w:r>
     </w:p>
     <w:p>
       <w:pPr>
@@ -3185,6 +4566,7 @@
           <w:numId w:val="33"/>
         </w:numPr>
         <w:spacing w:after="0" w:line="240" w:lineRule="auto"/>
+        <w:jc w:val="both"/>
         <w:rPr>
           <w:rFonts w:ascii="Calibri" w:eastAsia="Times New Roman" w:hAnsi="Calibri" w:cs="Times New Roman"/>
           <w:sz w:val="40"/>
@@ -3248,17 +4630,7 @@
           <w:szCs w:val="40"/>
           <w:lang w:eastAsia="pt-BR"/>
         </w:rPr>
-        <w:t xml:space="preserve">e </w:t>
-      </w:r>
-      <w:r>
-        <w:rPr>
-          <w:rFonts w:ascii="Calibri" w:eastAsia="Times New Roman" w:hAnsi="Calibri" w:cs="Times New Roman"/>
-          <w:sz w:val="40"/>
-          <w:szCs w:val="40"/>
-          <w:lang w:eastAsia="pt-BR"/>
-        </w:rPr>
-        <w:lastRenderedPageBreak/>
-        <w:t xml:space="preserve">com atualização em tempo real. É </w:t>
+        <w:t xml:space="preserve">e com atualização em tempo real. É </w:t>
       </w:r>
       <w:proofErr w:type="gramStart"/>
       <w:r>
@@ -3316,6 +4688,7 @@
           <w:numId w:val="33"/>
         </w:numPr>
         <w:spacing w:after="0" w:line="240" w:lineRule="auto"/>
+        <w:jc w:val="both"/>
         <w:rPr>
           <w:rFonts w:ascii="Calibri" w:eastAsia="Times New Roman" w:hAnsi="Calibri" w:cs="Times New Roman"/>
           <w:sz w:val="40"/>
@@ -3332,6 +4705,123 @@
         </w:rPr>
         <w:t>Destaque visual no campo do cliente quando ele atinge os 1000 pontos.</w:t>
       </w:r>
+    </w:p>
+    <w:p>
+      <w:pPr>
+        <w:pStyle w:val="PargrafodaLista"/>
+        <w:spacing w:after="0" w:line="240" w:lineRule="auto"/>
+        <w:ind w:left="76"/>
+        <w:rPr>
+          <w:rFonts w:ascii="Calibri" w:eastAsia="Times New Roman" w:hAnsi="Calibri" w:cs="Times New Roman"/>
+          <w:sz w:val="40"/>
+          <w:szCs w:val="40"/>
+          <w:lang w:eastAsia="pt-BR"/>
+        </w:rPr>
+      </w:pPr>
+    </w:p>
+    <w:p>
+      <w:pPr>
+        <w:pStyle w:val="PargrafodaLista"/>
+        <w:spacing w:after="0" w:line="240" w:lineRule="auto"/>
+        <w:ind w:left="76"/>
+        <w:rPr>
+          <w:rFonts w:ascii="Calibri" w:eastAsia="Times New Roman" w:hAnsi="Calibri" w:cs="Times New Roman"/>
+          <w:sz w:val="40"/>
+          <w:szCs w:val="40"/>
+          <w:lang w:eastAsia="pt-BR"/>
+        </w:rPr>
+      </w:pPr>
+    </w:p>
+    <w:p>
+      <w:pPr>
+        <w:pStyle w:val="PargrafodaLista"/>
+        <w:spacing w:after="0" w:line="240" w:lineRule="auto"/>
+        <w:ind w:left="76"/>
+        <w:rPr>
+          <w:rFonts w:ascii="Calibri" w:eastAsia="Times New Roman" w:hAnsi="Calibri" w:cs="Times New Roman"/>
+          <w:sz w:val="40"/>
+          <w:szCs w:val="40"/>
+          <w:lang w:eastAsia="pt-BR"/>
+        </w:rPr>
+      </w:pPr>
+    </w:p>
+    <w:p>
+      <w:pPr>
+        <w:pStyle w:val="PargrafodaLista"/>
+        <w:spacing w:after="0" w:line="240" w:lineRule="auto"/>
+        <w:ind w:left="76"/>
+        <w:rPr>
+          <w:rFonts w:ascii="Calibri" w:eastAsia="Times New Roman" w:hAnsi="Calibri" w:cs="Times New Roman"/>
+          <w:sz w:val="40"/>
+          <w:szCs w:val="40"/>
+          <w:lang w:eastAsia="pt-BR"/>
+        </w:rPr>
+      </w:pPr>
+    </w:p>
+    <w:p>
+      <w:pPr>
+        <w:pStyle w:val="PargrafodaLista"/>
+        <w:spacing w:after="0" w:line="240" w:lineRule="auto"/>
+        <w:ind w:left="76"/>
+        <w:rPr>
+          <w:rFonts w:ascii="Calibri" w:eastAsia="Times New Roman" w:hAnsi="Calibri" w:cs="Times New Roman"/>
+          <w:sz w:val="40"/>
+          <w:szCs w:val="40"/>
+          <w:lang w:eastAsia="pt-BR"/>
+        </w:rPr>
+      </w:pPr>
+    </w:p>
+    <w:p>
+      <w:pPr>
+        <w:pStyle w:val="PargrafodaLista"/>
+        <w:spacing w:after="0" w:line="240" w:lineRule="auto"/>
+        <w:ind w:left="76"/>
+        <w:rPr>
+          <w:rFonts w:ascii="Calibri" w:eastAsia="Times New Roman" w:hAnsi="Calibri" w:cs="Times New Roman"/>
+          <w:sz w:val="40"/>
+          <w:szCs w:val="40"/>
+          <w:lang w:eastAsia="pt-BR"/>
+        </w:rPr>
+      </w:pPr>
+    </w:p>
+    <w:p>
+      <w:pPr>
+        <w:pStyle w:val="PargrafodaLista"/>
+        <w:spacing w:after="0" w:line="240" w:lineRule="auto"/>
+        <w:ind w:left="76"/>
+        <w:rPr>
+          <w:rFonts w:ascii="Calibri" w:eastAsia="Times New Roman" w:hAnsi="Calibri" w:cs="Times New Roman"/>
+          <w:sz w:val="40"/>
+          <w:szCs w:val="40"/>
+          <w:lang w:eastAsia="pt-BR"/>
+        </w:rPr>
+      </w:pPr>
+    </w:p>
+    <w:p>
+      <w:pPr>
+        <w:pStyle w:val="PargrafodaLista"/>
+        <w:spacing w:after="0" w:line="240" w:lineRule="auto"/>
+        <w:ind w:left="76"/>
+        <w:rPr>
+          <w:rFonts w:ascii="Calibri" w:eastAsia="Times New Roman" w:hAnsi="Calibri" w:cs="Times New Roman"/>
+          <w:sz w:val="40"/>
+          <w:szCs w:val="40"/>
+          <w:lang w:eastAsia="pt-BR"/>
+        </w:rPr>
+      </w:pPr>
+    </w:p>
+    <w:p>
+      <w:pPr>
+        <w:pStyle w:val="PargrafodaLista"/>
+        <w:spacing w:after="0" w:line="240" w:lineRule="auto"/>
+        <w:ind w:left="76"/>
+        <w:rPr>
+          <w:rFonts w:ascii="Calibri" w:eastAsia="Times New Roman" w:hAnsi="Calibri" w:cs="Times New Roman"/>
+          <w:sz w:val="40"/>
+          <w:szCs w:val="40"/>
+          <w:lang w:eastAsia="pt-BR"/>
+        </w:rPr>
+      </w:pPr>
     </w:p>
     <w:p>
       <w:pPr>
@@ -3368,6 +4858,7 @@
           <w:szCs w:val="40"/>
           <w:lang w:eastAsia="pt-BR"/>
         </w:rPr>
+        <w:lastRenderedPageBreak/>
         <w:t>==</w:t>
       </w:r>
       <w:r>
@@ -3387,6 +4878,69 @@
           <w:lang w:eastAsia="pt-BR"/>
         </w:rPr>
         <w:t>==</w:t>
+      </w:r>
+    </w:p>
+    <w:p>
+      <w:pPr>
+        <w:pStyle w:val="PargrafodaLista"/>
+        <w:spacing w:after="0" w:line="240" w:lineRule="auto"/>
+        <w:ind w:left="709"/>
+        <w:rPr>
+          <w:rFonts w:ascii="Calibri" w:eastAsia="Times New Roman" w:hAnsi="Calibri" w:cs="Times New Roman"/>
+          <w:sz w:val="40"/>
+          <w:szCs w:val="40"/>
+          <w:lang w:eastAsia="pt-BR"/>
+        </w:rPr>
+      </w:pPr>
+      <w:r>
+        <w:rPr>
+          <w:rFonts w:ascii="Calibri" w:eastAsia="Times New Roman" w:hAnsi="Calibri" w:cs="Times New Roman"/>
+          <w:noProof/>
+          <w:sz w:val="40"/>
+          <w:szCs w:val="40"/>
+          <w:lang w:eastAsia="pt-BR"/>
+        </w:rPr>
+        <w:drawing>
+          <wp:inline distT="0" distB="0" distL="0" distR="0">
+            <wp:extent cx="4762745" cy="4349974"/>
+            <wp:effectExtent l="0" t="0" r="0" b="0"/>
+            <wp:docPr id="11" name="Imagem 11"/>
+            <wp:cNvGraphicFramePr>
+              <a:graphicFrameLocks xmlns:a="http://schemas.openxmlformats.org/drawingml/2006/main" noChangeAspect="1"/>
+            </wp:cNvGraphicFramePr>
+            <a:graphic xmlns:a="http://schemas.openxmlformats.org/drawingml/2006/main">
+              <a:graphicData uri="http://schemas.openxmlformats.org/drawingml/2006/picture">
+                <pic:pic xmlns:pic="http://schemas.openxmlformats.org/drawingml/2006/picture">
+                  <pic:nvPicPr>
+                    <pic:cNvPr id="0" name="keypad.png"/>
+                    <pic:cNvPicPr/>
+                  </pic:nvPicPr>
+                  <pic:blipFill>
+                    <a:blip r:embed="rId14">
+                      <a:extLst>
+                        <a:ext uri="{28A0092B-C50C-407E-A947-70E740481C1C}">
+                          <a14:useLocalDpi xmlns:a14="http://schemas.microsoft.com/office/drawing/2010/main" val="0"/>
+                        </a:ext>
+                      </a:extLst>
+                    </a:blip>
+                    <a:stretch>
+                      <a:fillRect/>
+                    </a:stretch>
+                  </pic:blipFill>
+                  <pic:spPr>
+                    <a:xfrm>
+                      <a:off x="0" y="0"/>
+                      <a:ext cx="4762745" cy="4349974"/>
+                    </a:xfrm>
+                    <a:prstGeom prst="rect">
+                      <a:avLst/>
+                    </a:prstGeom>
+                  </pic:spPr>
+                </pic:pic>
+              </a:graphicData>
+            </a:graphic>
+          </wp:inline>
+        </w:drawing>
       </w:r>
     </w:p>
     <w:p>
@@ -3397,6 +4951,7 @@
           <w:numId w:val="33"/>
         </w:numPr>
         <w:spacing w:after="0" w:line="240" w:lineRule="auto"/>
+        <w:jc w:val="both"/>
         <w:rPr>
           <w:rFonts w:ascii="Calibri" w:eastAsia="Times New Roman" w:hAnsi="Calibri" w:cs="Times New Roman"/>
           <w:sz w:val="40"/>
@@ -3506,6 +5061,7 @@
         <w:pStyle w:val="PargrafodaLista"/>
         <w:spacing w:after="0" w:line="240" w:lineRule="auto"/>
         <w:ind w:left="76"/>
+        <w:jc w:val="both"/>
         <w:rPr>
           <w:rFonts w:ascii="Calibri" w:eastAsia="Times New Roman" w:hAnsi="Calibri" w:cs="Times New Roman"/>
           <w:sz w:val="40"/>
@@ -3537,6 +5093,7 @@
         <w:pStyle w:val="PargrafodaLista"/>
         <w:spacing w:after="0" w:line="240" w:lineRule="auto"/>
         <w:ind w:left="76" w:firstLine="632"/>
+        <w:jc w:val="both"/>
         <w:rPr>
           <w:rFonts w:ascii="Calibri" w:eastAsia="Times New Roman" w:hAnsi="Calibri" w:cs="Times New Roman"/>
           <w:sz w:val="40"/>
@@ -3573,6 +5130,7 @@
           <w:numId w:val="40"/>
         </w:numPr>
         <w:spacing w:after="0" w:line="240" w:lineRule="auto"/>
+        <w:jc w:val="both"/>
         <w:rPr>
           <w:rFonts w:ascii="Calibri" w:eastAsia="Times New Roman" w:hAnsi="Calibri" w:cs="Times New Roman"/>
           <w:sz w:val="40"/>
@@ -3600,6 +5158,19 @@
         </w:rPr>
         <w:t xml:space="preserve"> inclui vírgula para digitar preço;</w:t>
       </w:r>
+    </w:p>
+    <w:p>
+      <w:pPr>
+        <w:pStyle w:val="PargrafodaLista"/>
+        <w:spacing w:after="0" w:line="240" w:lineRule="auto"/>
+        <w:ind w:left="76" w:firstLine="632"/>
+        <w:rPr>
+          <w:rFonts w:ascii="Calibri" w:eastAsia="Times New Roman" w:hAnsi="Calibri" w:cs="Times New Roman"/>
+          <w:sz w:val="40"/>
+          <w:szCs w:val="40"/>
+          <w:lang w:eastAsia="pt-BR"/>
+        </w:rPr>
+      </w:pPr>
     </w:p>
     <w:p>
       <w:pPr>
@@ -3636,6 +5207,7 @@
           <w:szCs w:val="40"/>
           <w:lang w:eastAsia="pt-BR"/>
         </w:rPr>
+        <w:lastRenderedPageBreak/>
         <w:t xml:space="preserve">==Painel de Controle </w:t>
       </w:r>
       <w:proofErr w:type="spellStart"/>
@@ -3678,6 +5250,7 @@
           <w:numId w:val="33"/>
         </w:numPr>
         <w:spacing w:after="0" w:line="240" w:lineRule="auto"/>
+        <w:jc w:val="both"/>
         <w:rPr>
           <w:rFonts w:ascii="Calibri" w:eastAsia="Times New Roman" w:hAnsi="Calibri" w:cs="Times New Roman"/>
           <w:sz w:val="40"/>
@@ -3703,6 +5276,7 @@
           <w:numId w:val="33"/>
         </w:numPr>
         <w:spacing w:after="0" w:line="240" w:lineRule="auto"/>
+        <w:jc w:val="both"/>
         <w:rPr>
           <w:rFonts w:ascii="Calibri" w:eastAsia="Times New Roman" w:hAnsi="Calibri" w:cs="Times New Roman"/>
           <w:sz w:val="40"/>
@@ -3728,21 +5302,21 @@
           <w:numId w:val="33"/>
         </w:numPr>
         <w:spacing w:after="0" w:line="240" w:lineRule="auto"/>
-        <w:rPr>
-          <w:rFonts w:ascii="Calibri" w:eastAsia="Times New Roman" w:hAnsi="Calibri" w:cs="Times New Roman"/>
-          <w:sz w:val="40"/>
-          <w:szCs w:val="40"/>
-          <w:lang w:eastAsia="pt-BR"/>
-        </w:rPr>
-      </w:pPr>
-      <w:r>
-        <w:rPr>
-          <w:rFonts w:ascii="Calibri" w:eastAsia="Times New Roman" w:hAnsi="Calibri" w:cs="Times New Roman"/>
-          <w:sz w:val="40"/>
-          <w:szCs w:val="40"/>
-          <w:lang w:eastAsia="pt-BR"/>
-        </w:rPr>
-        <w:lastRenderedPageBreak/>
+        <w:jc w:val="both"/>
+        <w:rPr>
+          <w:rFonts w:ascii="Calibri" w:eastAsia="Times New Roman" w:hAnsi="Calibri" w:cs="Times New Roman"/>
+          <w:sz w:val="40"/>
+          <w:szCs w:val="40"/>
+          <w:lang w:eastAsia="pt-BR"/>
+        </w:rPr>
+      </w:pPr>
+      <w:r>
+        <w:rPr>
+          <w:rFonts w:ascii="Calibri" w:eastAsia="Times New Roman" w:hAnsi="Calibri" w:cs="Times New Roman"/>
+          <w:sz w:val="40"/>
+          <w:szCs w:val="40"/>
+          <w:lang w:eastAsia="pt-BR"/>
+        </w:rPr>
         <w:t>A senha de verificação pode ser alterada e verificada no campo com funcionalidade de ver/ocultar senha.</w:t>
       </w:r>
     </w:p>
@@ -3782,6 +5356,56 @@
           <w:lang w:eastAsia="pt-BR"/>
         </w:rPr>
       </w:pPr>
+      <w:r>
+        <w:rPr>
+          <w:rFonts w:ascii="Calibri" w:eastAsia="Times New Roman" w:hAnsi="Calibri" w:cs="Times New Roman"/>
+          <w:noProof/>
+          <w:sz w:val="40"/>
+          <w:szCs w:val="40"/>
+          <w:lang w:eastAsia="pt-BR"/>
+        </w:rPr>
+        <w:drawing>
+          <wp:inline distT="0" distB="0" distL="0" distR="0" wp14:anchorId="17DE14B6" wp14:editId="3DCD4C81">
+            <wp:extent cx="5400040" cy="3037205"/>
+            <wp:effectExtent l="0" t="0" r="0" b="0"/>
+            <wp:docPr id="12" name="Imagem 12"/>
+            <wp:cNvGraphicFramePr>
+              <a:graphicFrameLocks xmlns:a="http://schemas.openxmlformats.org/drawingml/2006/main" noChangeAspect="1"/>
+            </wp:cNvGraphicFramePr>
+            <a:graphic xmlns:a="http://schemas.openxmlformats.org/drawingml/2006/main">
+              <a:graphicData uri="http://schemas.openxmlformats.org/drawingml/2006/picture">
+                <pic:pic xmlns:pic="http://schemas.openxmlformats.org/drawingml/2006/picture">
+                  <pic:nvPicPr>
+                    <pic:cNvPr id="0" name="setting-session.png"/>
+                    <pic:cNvPicPr/>
+                  </pic:nvPicPr>
+                  <pic:blipFill>
+                    <a:blip r:embed="rId15">
+                      <a:extLst>
+                        <a:ext uri="{28A0092B-C50C-407E-A947-70E740481C1C}">
+                          <a14:useLocalDpi xmlns:a14="http://schemas.microsoft.com/office/drawing/2010/main" val="0"/>
+                        </a:ext>
+                      </a:extLst>
+                    </a:blip>
+                    <a:stretch>
+                      <a:fillRect/>
+                    </a:stretch>
+                  </pic:blipFill>
+                  <pic:spPr>
+                    <a:xfrm>
+                      <a:off x="0" y="0"/>
+                      <a:ext cx="5400040" cy="3037205"/>
+                    </a:xfrm>
+                    <a:prstGeom prst="rect">
+                      <a:avLst/>
+                    </a:prstGeom>
+                  </pic:spPr>
+                </pic:pic>
+              </a:graphicData>
+            </a:graphic>
+          </wp:inline>
+        </w:drawing>
+      </w:r>
     </w:p>
     <w:p>
       <w:pPr>
@@ -3848,410 +5472,7 @@
     </w:p>
     <w:p>
       <w:pPr>
-        <w:pStyle w:val="PargrafodaLista"/>
-        <w:spacing w:after="0" w:line="240" w:lineRule="auto"/>
-        <w:ind w:left="900"/>
-        <w:rPr>
-          <w:rFonts w:ascii="Calibri" w:eastAsia="Times New Roman" w:hAnsi="Calibri" w:cs="Times New Roman"/>
-          <w:sz w:val="40"/>
-          <w:szCs w:val="40"/>
-          <w:lang w:eastAsia="pt-BR"/>
-        </w:rPr>
-      </w:pPr>
-    </w:p>
-    <w:p>
-      <w:pPr>
-        <w:pStyle w:val="PargrafodaLista"/>
-        <w:spacing w:after="0" w:line="240" w:lineRule="auto"/>
-        <w:ind w:left="900"/>
-        <w:rPr>
-          <w:rFonts w:ascii="Calibri" w:eastAsia="Times New Roman" w:hAnsi="Calibri" w:cs="Times New Roman"/>
-          <w:sz w:val="40"/>
-          <w:szCs w:val="40"/>
-          <w:lang w:eastAsia="pt-BR"/>
-        </w:rPr>
-      </w:pPr>
-    </w:p>
-    <w:p>
-      <w:pPr>
-        <w:pStyle w:val="PargrafodaLista"/>
-        <w:spacing w:after="0" w:line="240" w:lineRule="auto"/>
-        <w:ind w:left="900"/>
-        <w:rPr>
-          <w:rFonts w:ascii="Calibri" w:eastAsia="Times New Roman" w:hAnsi="Calibri" w:cs="Times New Roman"/>
-          <w:sz w:val="40"/>
-          <w:szCs w:val="40"/>
-          <w:lang w:eastAsia="pt-BR"/>
-        </w:rPr>
-      </w:pPr>
-    </w:p>
-    <w:p>
-      <w:pPr>
-        <w:pStyle w:val="PargrafodaLista"/>
-        <w:spacing w:after="0" w:line="240" w:lineRule="auto"/>
-        <w:ind w:left="900"/>
-        <w:rPr>
-          <w:rFonts w:ascii="Calibri" w:eastAsia="Times New Roman" w:hAnsi="Calibri" w:cs="Times New Roman"/>
-          <w:sz w:val="40"/>
-          <w:szCs w:val="40"/>
-          <w:lang w:eastAsia="pt-BR"/>
-        </w:rPr>
-      </w:pPr>
-    </w:p>
-    <w:p>
-      <w:pPr>
-        <w:pStyle w:val="PargrafodaLista"/>
-        <w:spacing w:after="0" w:line="240" w:lineRule="auto"/>
-        <w:ind w:left="900"/>
-        <w:rPr>
-          <w:rFonts w:ascii="Calibri" w:eastAsia="Times New Roman" w:hAnsi="Calibri" w:cs="Times New Roman"/>
-          <w:sz w:val="40"/>
-          <w:szCs w:val="40"/>
-          <w:lang w:eastAsia="pt-BR"/>
-        </w:rPr>
-      </w:pPr>
-    </w:p>
-    <w:p>
-      <w:pPr>
-        <w:pStyle w:val="PargrafodaLista"/>
-        <w:spacing w:after="0" w:line="240" w:lineRule="auto"/>
-        <w:ind w:left="900"/>
-        <w:rPr>
-          <w:rFonts w:ascii="Calibri" w:eastAsia="Times New Roman" w:hAnsi="Calibri" w:cs="Times New Roman"/>
-          <w:sz w:val="40"/>
-          <w:szCs w:val="40"/>
-          <w:lang w:eastAsia="pt-BR"/>
-        </w:rPr>
-      </w:pPr>
-    </w:p>
-    <w:p>
-      <w:pPr>
-        <w:pStyle w:val="PargrafodaLista"/>
-        <w:spacing w:after="0" w:line="240" w:lineRule="auto"/>
-        <w:ind w:left="900"/>
-        <w:rPr>
-          <w:rFonts w:ascii="Calibri" w:eastAsia="Times New Roman" w:hAnsi="Calibri" w:cs="Times New Roman"/>
-          <w:sz w:val="40"/>
-          <w:szCs w:val="40"/>
-          <w:lang w:eastAsia="pt-BR"/>
-        </w:rPr>
-      </w:pPr>
-    </w:p>
-    <w:p>
-      <w:pPr>
-        <w:pStyle w:val="PargrafodaLista"/>
-        <w:spacing w:after="0" w:line="240" w:lineRule="auto"/>
-        <w:ind w:left="900"/>
-        <w:rPr>
-          <w:rFonts w:ascii="Calibri" w:eastAsia="Times New Roman" w:hAnsi="Calibri" w:cs="Times New Roman"/>
-          <w:sz w:val="40"/>
-          <w:szCs w:val="40"/>
-          <w:lang w:eastAsia="pt-BR"/>
-        </w:rPr>
-      </w:pPr>
-    </w:p>
-    <w:p>
-      <w:pPr>
-        <w:pStyle w:val="PargrafodaLista"/>
-        <w:spacing w:after="0" w:line="240" w:lineRule="auto"/>
-        <w:ind w:left="900"/>
-        <w:rPr>
-          <w:rFonts w:ascii="Calibri" w:eastAsia="Times New Roman" w:hAnsi="Calibri" w:cs="Times New Roman"/>
-          <w:sz w:val="40"/>
-          <w:szCs w:val="40"/>
-          <w:lang w:eastAsia="pt-BR"/>
-        </w:rPr>
-      </w:pPr>
-    </w:p>
-    <w:p>
-      <w:pPr>
-        <w:pStyle w:val="PargrafodaLista"/>
-        <w:spacing w:after="0" w:line="240" w:lineRule="auto"/>
-        <w:ind w:left="900"/>
-        <w:rPr>
-          <w:rFonts w:ascii="Calibri" w:eastAsia="Times New Roman" w:hAnsi="Calibri" w:cs="Times New Roman"/>
-          <w:sz w:val="40"/>
-          <w:szCs w:val="40"/>
-          <w:lang w:eastAsia="pt-BR"/>
-        </w:rPr>
-      </w:pPr>
-    </w:p>
-    <w:p>
-      <w:pPr>
-        <w:pStyle w:val="PargrafodaLista"/>
-        <w:spacing w:after="0" w:line="240" w:lineRule="auto"/>
-        <w:ind w:left="900"/>
-        <w:rPr>
-          <w:rFonts w:ascii="Calibri" w:eastAsia="Times New Roman" w:hAnsi="Calibri" w:cs="Times New Roman"/>
-          <w:sz w:val="40"/>
-          <w:szCs w:val="40"/>
-          <w:lang w:eastAsia="pt-BR"/>
-        </w:rPr>
-      </w:pPr>
-    </w:p>
-    <w:p>
-      <w:pPr>
-        <w:pStyle w:val="PargrafodaLista"/>
-        <w:spacing w:after="0" w:line="240" w:lineRule="auto"/>
-        <w:ind w:left="900"/>
-        <w:rPr>
-          <w:rFonts w:ascii="Calibri" w:eastAsia="Times New Roman" w:hAnsi="Calibri" w:cs="Times New Roman"/>
-          <w:sz w:val="40"/>
-          <w:szCs w:val="40"/>
-          <w:lang w:eastAsia="pt-BR"/>
-        </w:rPr>
-      </w:pPr>
-    </w:p>
-    <w:p>
-      <w:pPr>
-        <w:pStyle w:val="PargrafodaLista"/>
-        <w:spacing w:after="0" w:line="240" w:lineRule="auto"/>
-        <w:ind w:left="900"/>
-        <w:rPr>
-          <w:rFonts w:ascii="Calibri" w:eastAsia="Times New Roman" w:hAnsi="Calibri" w:cs="Times New Roman"/>
-          <w:sz w:val="40"/>
-          <w:szCs w:val="40"/>
-          <w:lang w:eastAsia="pt-BR"/>
-        </w:rPr>
-      </w:pPr>
-    </w:p>
-    <w:p>
-      <w:pPr>
-        <w:pStyle w:val="PargrafodaLista"/>
-        <w:spacing w:after="0" w:line="240" w:lineRule="auto"/>
-        <w:ind w:left="900"/>
-        <w:rPr>
-          <w:rFonts w:ascii="Calibri" w:eastAsia="Times New Roman" w:hAnsi="Calibri" w:cs="Times New Roman"/>
-          <w:sz w:val="40"/>
-          <w:szCs w:val="40"/>
-          <w:lang w:eastAsia="pt-BR"/>
-        </w:rPr>
-      </w:pPr>
-    </w:p>
-    <w:p>
-      <w:pPr>
-        <w:pStyle w:val="PargrafodaLista"/>
-        <w:spacing w:after="0" w:line="240" w:lineRule="auto"/>
-        <w:ind w:left="900"/>
-        <w:rPr>
-          <w:rFonts w:ascii="Calibri" w:eastAsia="Times New Roman" w:hAnsi="Calibri" w:cs="Times New Roman"/>
-          <w:sz w:val="40"/>
-          <w:szCs w:val="40"/>
-          <w:lang w:eastAsia="pt-BR"/>
-        </w:rPr>
-      </w:pPr>
-    </w:p>
-    <w:p>
-      <w:pPr>
-        <w:pStyle w:val="PargrafodaLista"/>
-        <w:spacing w:after="0" w:line="240" w:lineRule="auto"/>
-        <w:ind w:left="900"/>
-        <w:rPr>
-          <w:rFonts w:ascii="Calibri" w:eastAsia="Times New Roman" w:hAnsi="Calibri" w:cs="Times New Roman"/>
-          <w:sz w:val="40"/>
-          <w:szCs w:val="40"/>
-          <w:lang w:eastAsia="pt-BR"/>
-        </w:rPr>
-      </w:pPr>
-    </w:p>
-    <w:p>
-      <w:pPr>
-        <w:pStyle w:val="PargrafodaLista"/>
-        <w:spacing w:after="0" w:line="240" w:lineRule="auto"/>
-        <w:ind w:left="900"/>
-        <w:rPr>
-          <w:rFonts w:ascii="Calibri" w:eastAsia="Times New Roman" w:hAnsi="Calibri" w:cs="Times New Roman"/>
-          <w:sz w:val="40"/>
-          <w:szCs w:val="40"/>
-          <w:lang w:eastAsia="pt-BR"/>
-        </w:rPr>
-      </w:pPr>
-    </w:p>
-    <w:p>
-      <w:pPr>
-        <w:pStyle w:val="PargrafodaLista"/>
-        <w:spacing w:after="0" w:line="240" w:lineRule="auto"/>
-        <w:ind w:left="900"/>
-        <w:rPr>
-          <w:rFonts w:ascii="Calibri" w:eastAsia="Times New Roman" w:hAnsi="Calibri" w:cs="Times New Roman"/>
-          <w:sz w:val="40"/>
-          <w:szCs w:val="40"/>
-          <w:lang w:eastAsia="pt-BR"/>
-        </w:rPr>
-      </w:pPr>
-    </w:p>
-    <w:p>
-      <w:pPr>
-        <w:pStyle w:val="PargrafodaLista"/>
-        <w:spacing w:after="0" w:line="240" w:lineRule="auto"/>
-        <w:ind w:left="900"/>
-        <w:rPr>
-          <w:rFonts w:ascii="Calibri" w:eastAsia="Times New Roman" w:hAnsi="Calibri" w:cs="Times New Roman"/>
-          <w:sz w:val="40"/>
-          <w:szCs w:val="40"/>
-          <w:lang w:eastAsia="pt-BR"/>
-        </w:rPr>
-      </w:pPr>
-    </w:p>
-    <w:p>
-      <w:pPr>
-        <w:spacing w:after="0" w:line="240" w:lineRule="auto"/>
-        <w:rPr>
-          <w:rFonts w:ascii="Calibri" w:eastAsia="Times New Roman" w:hAnsi="Calibri" w:cs="Times New Roman"/>
-          <w:sz w:val="40"/>
-          <w:szCs w:val="40"/>
-          <w:lang w:eastAsia="pt-BR"/>
-        </w:rPr>
-      </w:pPr>
-    </w:p>
-    <w:p>
-      <w:pPr>
-        <w:spacing w:after="0" w:line="240" w:lineRule="auto"/>
-        <w:rPr>
-          <w:rFonts w:ascii="Calibri" w:eastAsia="Times New Roman" w:hAnsi="Calibri" w:cs="Times New Roman"/>
-          <w:sz w:val="40"/>
-          <w:szCs w:val="40"/>
-          <w:lang w:eastAsia="pt-BR"/>
-        </w:rPr>
-      </w:pPr>
-    </w:p>
-    <w:p>
-      <w:pPr>
-        <w:spacing w:after="0" w:line="240" w:lineRule="auto"/>
-        <w:ind w:left="540"/>
-        <w:rPr>
-          <w:rFonts w:ascii="Calibri" w:eastAsia="Times New Roman" w:hAnsi="Calibri" w:cs="Times New Roman"/>
-          <w:sz w:val="40"/>
-          <w:szCs w:val="40"/>
-          <w:lang w:eastAsia="pt-BR"/>
-        </w:rPr>
-      </w:pPr>
-    </w:p>
-    <w:p>
-      <w:pPr>
-        <w:spacing w:after="0" w:line="240" w:lineRule="auto"/>
-        <w:ind w:left="540"/>
-        <w:rPr>
-          <w:rFonts w:ascii="Calibri" w:eastAsia="Times New Roman" w:hAnsi="Calibri" w:cs="Times New Roman"/>
-          <w:sz w:val="40"/>
-          <w:szCs w:val="40"/>
-          <w:lang w:eastAsia="pt-BR"/>
-        </w:rPr>
-      </w:pPr>
-    </w:p>
-    <w:p>
-      <w:pPr>
-        <w:spacing w:after="0" w:line="240" w:lineRule="auto"/>
-        <w:ind w:left="540"/>
-        <w:rPr>
-          <w:rFonts w:ascii="Calibri" w:eastAsia="Times New Roman" w:hAnsi="Calibri" w:cs="Times New Roman"/>
-          <w:sz w:val="40"/>
-          <w:szCs w:val="40"/>
-          <w:lang w:eastAsia="pt-BR"/>
-        </w:rPr>
-      </w:pPr>
-    </w:p>
-    <w:p>
-      <w:pPr>
-        <w:spacing w:after="0" w:line="240" w:lineRule="auto"/>
-        <w:ind w:left="540"/>
-        <w:rPr>
-          <w:rFonts w:ascii="Calibri" w:eastAsia="Times New Roman" w:hAnsi="Calibri" w:cs="Times New Roman"/>
-          <w:sz w:val="40"/>
-          <w:szCs w:val="40"/>
-          <w:lang w:eastAsia="pt-BR"/>
-        </w:rPr>
-      </w:pPr>
-    </w:p>
-    <w:p>
-      <w:pPr>
-        <w:spacing w:after="0" w:line="240" w:lineRule="auto"/>
-        <w:ind w:left="540"/>
-        <w:rPr>
-          <w:rFonts w:ascii="Calibri" w:eastAsia="Times New Roman" w:hAnsi="Calibri" w:cs="Times New Roman"/>
-          <w:sz w:val="40"/>
-          <w:szCs w:val="40"/>
-          <w:lang w:eastAsia="pt-BR"/>
-        </w:rPr>
-      </w:pPr>
-    </w:p>
-    <w:p>
-      <w:pPr>
-        <w:spacing w:after="0" w:line="240" w:lineRule="auto"/>
-        <w:ind w:left="540"/>
-        <w:rPr>
-          <w:rFonts w:ascii="Calibri" w:eastAsia="Times New Roman" w:hAnsi="Calibri" w:cs="Times New Roman"/>
-          <w:sz w:val="40"/>
-          <w:szCs w:val="40"/>
-          <w:lang w:eastAsia="pt-BR"/>
-        </w:rPr>
-      </w:pPr>
-    </w:p>
-    <w:p>
-      <w:pPr>
-        <w:spacing w:after="0" w:line="240" w:lineRule="auto"/>
-        <w:ind w:left="540"/>
-        <w:rPr>
-          <w:rFonts w:ascii="Calibri" w:eastAsia="Times New Roman" w:hAnsi="Calibri" w:cs="Times New Roman"/>
-          <w:sz w:val="40"/>
-          <w:szCs w:val="40"/>
-          <w:lang w:eastAsia="pt-BR"/>
-        </w:rPr>
-      </w:pPr>
-    </w:p>
-    <w:p>
-      <w:pPr>
-        <w:spacing w:after="0" w:line="240" w:lineRule="auto"/>
-        <w:ind w:left="540"/>
-        <w:rPr>
-          <w:rFonts w:ascii="Calibri" w:eastAsia="Times New Roman" w:hAnsi="Calibri" w:cs="Times New Roman"/>
-          <w:sz w:val="40"/>
-          <w:szCs w:val="40"/>
-          <w:lang w:eastAsia="pt-BR"/>
-        </w:rPr>
-      </w:pPr>
-    </w:p>
-    <w:p>
-      <w:pPr>
-        <w:spacing w:after="0" w:line="240" w:lineRule="auto"/>
-        <w:ind w:left="540"/>
-        <w:rPr>
-          <w:rFonts w:ascii="Calibri" w:eastAsia="Times New Roman" w:hAnsi="Calibri" w:cs="Times New Roman"/>
-          <w:sz w:val="40"/>
-          <w:szCs w:val="40"/>
-          <w:lang w:eastAsia="pt-BR"/>
-        </w:rPr>
-      </w:pPr>
-    </w:p>
-    <w:p>
-      <w:pPr>
-        <w:spacing w:after="0" w:line="240" w:lineRule="auto"/>
-        <w:ind w:left="540"/>
-        <w:rPr>
-          <w:rFonts w:ascii="Calibri" w:eastAsia="Times New Roman" w:hAnsi="Calibri" w:cs="Times New Roman"/>
-          <w:sz w:val="40"/>
-          <w:szCs w:val="40"/>
-          <w:lang w:eastAsia="pt-BR"/>
-        </w:rPr>
-      </w:pPr>
-    </w:p>
-    <w:p>
-      <w:pPr>
-        <w:spacing w:after="0" w:line="240" w:lineRule="auto"/>
-        <w:jc w:val="both"/>
-        <w:rPr>
-          <w:rFonts w:ascii="Calibri" w:eastAsia="Times New Roman" w:hAnsi="Calibri" w:cs="Times New Roman"/>
-          <w:sz w:val="40"/>
-          <w:szCs w:val="40"/>
-          <w:lang w:eastAsia="pt-BR"/>
-        </w:rPr>
-      </w:pPr>
-    </w:p>
-    <w:p>
-      <w:pPr>
-        <w:pStyle w:val="PargrafodaLista"/>
-        <w:spacing w:after="0" w:line="240" w:lineRule="auto"/>
-        <w:ind w:left="900"/>
+        <w:spacing w:after="0" w:line="240" w:lineRule="auto"/>
         <w:jc w:val="both"/>
         <w:rPr>
           <w:rFonts w:ascii="Calibri" w:eastAsia="Times New Roman" w:hAnsi="Calibri" w:cs="Times New Roman"/>
@@ -4285,6 +5506,7 @@
           <w:szCs w:val="40"/>
           <w:lang w:eastAsia="pt-BR"/>
         </w:rPr>
+        <w:lastRenderedPageBreak/>
         <w:t xml:space="preserve">LINK </w:t>
       </w:r>
       <w:r>
@@ -4305,6 +5527,27 @@
           <w:lang w:eastAsia="pt-BR"/>
         </w:rPr>
         <w:t>;</w:t>
+      </w:r>
+    </w:p>
+    <w:p>
+      <w:pPr>
+        <w:spacing w:after="0" w:line="240" w:lineRule="auto"/>
+        <w:jc w:val="both"/>
+        <w:rPr>
+          <w:rFonts w:ascii="Calibri" w:eastAsia="Times New Roman" w:hAnsi="Calibri" w:cs="Times New Roman"/>
+          <w:sz w:val="40"/>
+          <w:szCs w:val="40"/>
+          <w:lang w:eastAsia="pt-BR"/>
+        </w:rPr>
+      </w:pPr>
+      <w:r>
+        <w:rPr>
+          <w:rFonts w:ascii="Calibri" w:eastAsia="Times New Roman" w:hAnsi="Calibri" w:cs="Times New Roman"/>
+          <w:sz w:val="40"/>
+          <w:szCs w:val="40"/>
+          <w:lang w:eastAsia="pt-BR"/>
+        </w:rPr>
+        <w:t>Links para visualizar com opção de download:</w:t>
       </w:r>
     </w:p>
     <w:p>
@@ -4359,7 +5602,7 @@
           <w:lang w:eastAsia="pt-BR"/>
         </w:rPr>
       </w:pPr>
-      <w:hyperlink r:id="rId6" w:history="1">
+      <w:hyperlink r:id="rId16" w:history="1">
         <w:r>
           <w:rPr>
             <w:rStyle w:val="Hyperlink"/>
@@ -4371,6 +5614,26 @@
           <w:t>https://github.com/luisFebro/studio-love-beauty/tree/master/client/docs</w:t>
         </w:r>
       </w:hyperlink>
+      <w:r>
+        <w:rPr>
+          <w:rStyle w:val="Hyperlink"/>
+          <w:rFonts w:ascii="Calibri" w:eastAsia="Times New Roman" w:hAnsi="Calibri" w:cs="Times New Roman"/>
+          <w:sz w:val="40"/>
+          <w:szCs w:val="40"/>
+          <w:lang w:eastAsia="pt-BR"/>
+        </w:rPr>
+        <w:t>/</w:t>
+      </w:r>
+      <w:r>
+        <w:rPr>
+          <w:rStyle w:val="Hyperlink"/>
+          <w:rFonts w:ascii="Calibri" w:eastAsia="Times New Roman" w:hAnsi="Calibri" w:cs="Times New Roman"/>
+          <w:sz w:val="40"/>
+          <w:szCs w:val="40"/>
+          <w:lang w:eastAsia="pt-BR"/>
+        </w:rPr>
+        <w:t>doc-and-reports-pt-br</w:t>
+      </w:r>
     </w:p>
     <w:p>
       <w:pPr>
@@ -4387,6 +5650,11 @@
     </w:p>
     <w:p>
       <w:pPr>
+        <w:pStyle w:val="PargrafodaLista"/>
+        <w:numPr>
+          <w:ilvl w:val="0"/>
+          <w:numId w:val="33"/>
+        </w:numPr>
         <w:spacing w:after="0" w:line="240" w:lineRule="auto"/>
         <w:jc w:val="both"/>
         <w:rPr>
@@ -4398,16 +5666,186 @@
       </w:pPr>
       <w:r>
         <w:rPr>
+          <w:rFonts w:ascii="Calibri" w:eastAsia="Times New Roman" w:hAnsi="Calibri" w:cs="Times New Roman"/>
+          <w:sz w:val="40"/>
+          <w:szCs w:val="40"/>
+          <w:lang w:eastAsia="pt-BR"/>
+        </w:rPr>
+        <w:t>Todas as IMAGENS do Projeto:</w:t>
+      </w:r>
+    </w:p>
+    <w:p>
+      <w:pPr>
+        <w:pStyle w:val="PargrafodaLista"/>
+        <w:spacing w:after="0" w:line="240" w:lineRule="auto"/>
+        <w:ind w:left="76"/>
+        <w:jc w:val="both"/>
+        <w:rPr>
           <w:rStyle w:val="Hyperlink"/>
           <w:rFonts w:ascii="Calibri" w:eastAsia="Times New Roman" w:hAnsi="Calibri" w:cs="Times New Roman"/>
           <w:sz w:val="40"/>
           <w:szCs w:val="40"/>
           <w:lang w:eastAsia="pt-BR"/>
         </w:rPr>
-        <w:t>*</w:t>
-      </w:r>
-      <w:bookmarkStart w:id="0" w:name="_GoBack"/>
-      <w:bookmarkEnd w:id="0"/>
+      </w:pPr>
+      <w:hyperlink r:id="rId17" w:history="1">
+        <w:r>
+          <w:rPr>
+            <w:rStyle w:val="Hyperlink"/>
+            <w:rFonts w:ascii="Calibri" w:eastAsia="Times New Roman" w:hAnsi="Calibri" w:cs="Times New Roman"/>
+            <w:sz w:val="40"/>
+            <w:szCs w:val="40"/>
+            <w:lang w:eastAsia="pt-BR"/>
+          </w:rPr>
+          <w:t>https://github.com/luisFebro/studio-love-beauty/tree/master/client/docs/images</w:t>
+        </w:r>
+      </w:hyperlink>
+    </w:p>
+    <w:p>
+      <w:pPr>
+        <w:pStyle w:val="PargrafodaLista"/>
+        <w:spacing w:after="0" w:line="240" w:lineRule="auto"/>
+        <w:ind w:left="76"/>
+        <w:jc w:val="both"/>
+        <w:rPr>
+          <w:rStyle w:val="Hyperlink"/>
+          <w:rFonts w:ascii="Calibri" w:eastAsia="Times New Roman" w:hAnsi="Calibri" w:cs="Times New Roman"/>
+          <w:sz w:val="40"/>
+          <w:szCs w:val="40"/>
+          <w:lang w:eastAsia="pt-BR"/>
+        </w:rPr>
+      </w:pPr>
+    </w:p>
+    <w:p>
+      <w:pPr>
+        <w:pStyle w:val="PargrafodaLista"/>
+        <w:numPr>
+          <w:ilvl w:val="0"/>
+          <w:numId w:val="33"/>
+        </w:numPr>
+        <w:spacing w:after="0" w:line="240" w:lineRule="auto"/>
+        <w:jc w:val="both"/>
+        <w:rPr>
+          <w:rFonts w:ascii="Calibri" w:eastAsia="Times New Roman" w:hAnsi="Calibri" w:cs="Times New Roman"/>
+          <w:sz w:val="40"/>
+          <w:szCs w:val="40"/>
+          <w:lang w:eastAsia="pt-BR"/>
+        </w:rPr>
+      </w:pPr>
+      <w:proofErr w:type="gramStart"/>
+      <w:r>
+        <w:rPr>
+          <w:rFonts w:ascii="Calibri" w:eastAsia="Times New Roman" w:hAnsi="Calibri" w:cs="Times New Roman"/>
+          <w:sz w:val="40"/>
+          <w:szCs w:val="40"/>
+          <w:lang w:eastAsia="pt-BR"/>
+        </w:rPr>
+        <w:t xml:space="preserve">Todas </w:t>
+      </w:r>
+      <w:r>
+        <w:rPr>
+          <w:rFonts w:ascii="Calibri" w:eastAsia="Times New Roman" w:hAnsi="Calibri" w:cs="Times New Roman"/>
+          <w:sz w:val="40"/>
+          <w:szCs w:val="40"/>
+          <w:lang w:eastAsia="pt-BR"/>
+        </w:rPr>
+        <w:t>os</w:t>
+      </w:r>
+      <w:proofErr w:type="gramEnd"/>
+      <w:r>
+        <w:rPr>
+          <w:rFonts w:ascii="Calibri" w:eastAsia="Times New Roman" w:hAnsi="Calibri" w:cs="Times New Roman"/>
+          <w:sz w:val="40"/>
+          <w:szCs w:val="40"/>
+          <w:lang w:eastAsia="pt-BR"/>
+        </w:rPr>
+        <w:t xml:space="preserve"> VÍDEOS</w:t>
+      </w:r>
+      <w:r>
+        <w:rPr>
+          <w:rFonts w:ascii="Calibri" w:eastAsia="Times New Roman" w:hAnsi="Calibri" w:cs="Times New Roman"/>
+          <w:sz w:val="40"/>
+          <w:szCs w:val="40"/>
+          <w:lang w:eastAsia="pt-BR"/>
+        </w:rPr>
+        <w:t xml:space="preserve"> do Projeto:</w:t>
+      </w:r>
+    </w:p>
+    <w:p>
+      <w:pPr>
+        <w:pStyle w:val="PargrafodaLista"/>
+        <w:spacing w:after="0" w:line="240" w:lineRule="auto"/>
+        <w:ind w:left="76"/>
+        <w:jc w:val="both"/>
+        <w:rPr>
+          <w:rStyle w:val="Hyperlink"/>
+          <w:rFonts w:ascii="Calibri" w:eastAsia="Times New Roman" w:hAnsi="Calibri" w:cs="Times New Roman"/>
+          <w:sz w:val="40"/>
+          <w:szCs w:val="40"/>
+          <w:lang w:eastAsia="pt-BR"/>
+        </w:rPr>
+      </w:pPr>
+      <w:hyperlink r:id="rId18" w:history="1">
+        <w:r>
+          <w:rPr>
+            <w:rStyle w:val="Hyperlink"/>
+            <w:rFonts w:ascii="Calibri" w:eastAsia="Times New Roman" w:hAnsi="Calibri" w:cs="Times New Roman"/>
+            <w:sz w:val="40"/>
+            <w:szCs w:val="40"/>
+            <w:lang w:eastAsia="pt-BR"/>
+          </w:rPr>
+          <w:t>https://github.com/luisFebro/studio-love-beauty/tree/master/client/docs</w:t>
+        </w:r>
+      </w:hyperlink>
+      <w:r>
+        <w:rPr>
+          <w:rStyle w:val="Hyperlink"/>
+          <w:rFonts w:ascii="Calibri" w:eastAsia="Times New Roman" w:hAnsi="Calibri" w:cs="Times New Roman"/>
+          <w:sz w:val="40"/>
+          <w:szCs w:val="40"/>
+          <w:lang w:eastAsia="pt-BR"/>
+        </w:rPr>
+        <w:t>/</w:t>
+      </w:r>
+      <w:r>
+        <w:rPr>
+          <w:rStyle w:val="Hyperlink"/>
+          <w:rFonts w:ascii="Calibri" w:eastAsia="Times New Roman" w:hAnsi="Calibri" w:cs="Times New Roman"/>
+          <w:sz w:val="40"/>
+          <w:szCs w:val="40"/>
+          <w:lang w:eastAsia="pt-BR"/>
+        </w:rPr>
+        <w:t>videos</w:t>
+      </w:r>
+    </w:p>
+    <w:p>
+      <w:pPr>
+        <w:pStyle w:val="PargrafodaLista"/>
+        <w:spacing w:after="0" w:line="240" w:lineRule="auto"/>
+        <w:ind w:left="76"/>
+        <w:jc w:val="both"/>
+        <w:rPr>
+          <w:rStyle w:val="Hyperlink"/>
+          <w:rFonts w:ascii="Calibri" w:eastAsia="Times New Roman" w:hAnsi="Calibri" w:cs="Times New Roman"/>
+          <w:sz w:val="40"/>
+          <w:szCs w:val="40"/>
+          <w:lang w:eastAsia="pt-BR"/>
+        </w:rPr>
+      </w:pPr>
+    </w:p>
+    <w:p>
+      <w:pPr>
+        <w:pStyle w:val="PargrafodaLista"/>
+        <w:spacing w:after="0" w:line="240" w:lineRule="auto"/>
+        <w:ind w:left="76"/>
+        <w:jc w:val="both"/>
+        <w:rPr>
+          <w:rFonts w:ascii="Calibri" w:eastAsia="Times New Roman" w:hAnsi="Calibri" w:cs="Times New Roman"/>
+          <w:sz w:val="40"/>
+          <w:szCs w:val="40"/>
+          <w:lang w:eastAsia="pt-BR"/>
+        </w:rPr>
+      </w:pPr>
     </w:p>
     <w:p>
       <w:pPr>
@@ -4544,7 +5982,7 @@
           <w:szCs w:val="36"/>
           <w:lang w:eastAsia="pt-BR"/>
         </w:rPr>
-        <w:t>Documento emitido em 17</w:t>
+        <w:t>Documento emitido em</w:t>
       </w:r>
       <w:r>
         <w:rPr>
@@ -4553,7 +5991,16 @@
           <w:szCs w:val="36"/>
           <w:lang w:eastAsia="pt-BR"/>
         </w:rPr>
-        <w:t>/12/19.</w:t>
+        <w:t xml:space="preserve"> 04/01/20</w:t>
+      </w:r>
+      <w:r>
+        <w:rPr>
+          <w:rFonts w:ascii="Calibri" w:eastAsia="Times New Roman" w:hAnsi="Calibri" w:cs="Times New Roman"/>
+          <w:sz w:val="36"/>
+          <w:szCs w:val="36"/>
+          <w:lang w:eastAsia="pt-BR"/>
+        </w:rPr>
+        <w:t>.</w:t>
       </w:r>
     </w:p>
     <w:p>

</xml_diff>